<commit_message>
update TERNARY dan LAPORAN
</commit_message>
<xml_diff>
--- a/PROJECT ALGORITMA 3-AHMADI MUSLIM.docx
+++ b/PROJECT ALGORITMA 3-AHMADI MUSLIM.docx
@@ -1,6 +1,6 @@
 
 <file path=word/document.xml><?xml version="1.0" encoding="utf-8"?>
-<w:document xmlns:wpc="http://schemas.microsoft.com/office/word/2010/wordprocessingCanvas" xmlns:cx="http://schemas.microsoft.com/office/drawing/2014/chartex" xmlns:cx1="http://schemas.microsoft.com/office/drawing/2015/9/8/chartex" xmlns:cx2="http://schemas.microsoft.com/office/drawing/2015/10/21/chartex" xmlns:cx3="http://schemas.microsoft.com/office/drawing/2016/5/9/chartex" xmlns:cx4="http://schemas.microsoft.com/office/drawing/2016/5/10/chartex" xmlns:cx5="http://schemas.microsoft.com/office/drawing/2016/5/11/chartex" xmlns:cx6="http://schemas.microsoft.com/office/drawing/2016/5/12/chartex" xmlns:cx7="http://schemas.microsoft.com/office/drawing/2016/5/13/chartex" xmlns:cx8="http://schemas.microsoft.com/office/drawing/2016/5/14/chartex" xmlns:mc="http://schemas.openxmlformats.org/markup-compatibility/2006" xmlns:aink="http://schemas.microsoft.com/office/drawing/2016/ink" xmlns:am3d="http://schemas.microsoft.com/office/drawing/2017/model3d" xmlns:o="urn:schemas-microsoft-com:office:office" xmlns:oel="http://schemas.microsoft.com/office/2019/extlst" xmlns:r="http://schemas.openxmlformats.org/officeDocument/2006/relationships" xmlns:m="http://schemas.openxmlformats.org/officeDocument/2006/math" xmlns:v="urn:schemas-microsoft-com:vml" xmlns:wp14="http://schemas.microsoft.com/office/word/2010/wordprocessingDrawing" xmlns:wp="http://schemas.openxmlformats.org/drawingml/2006/wordprocessingDrawing" xmlns:w10="urn:schemas-microsoft-com:office:word" xmlns:w="http://schemas.openxmlformats.org/wordprocessingml/2006/main" xmlns:w14="http://schemas.microsoft.com/office/word/2010/wordml" xmlns:w15="http://schemas.microsoft.com/office/word/2012/wordml" xmlns:w16cex="http://schemas.microsoft.com/office/word/2018/wordml/cex" xmlns:w16cid="http://schemas.microsoft.com/office/word/2016/wordml/cid" xmlns:w16="http://schemas.microsoft.com/office/word/2018/wordml" xmlns:w16du="http://schemas.microsoft.com/office/word/2023/wordml/word16du" xmlns:w16sdtdh="http://schemas.microsoft.com/office/word/2020/wordml/sdtdatahash" xmlns:w16se="http://schemas.microsoft.com/office/word/2015/wordml/symex" xmlns:wpg="http://schemas.microsoft.com/office/word/2010/wordprocessingGroup" xmlns:wpi="http://schemas.microsoft.com/office/word/2010/wordprocessingInk" xmlns:wne="http://schemas.microsoft.com/office/word/2006/wordml" xmlns:wps="http://schemas.microsoft.com/office/word/2010/wordprocessingShape" mc:Ignorable="w14 w15 w16se w16cid w16 w16cex w16sdtdh wp14">
+<w:document xmlns:wpc="http://schemas.microsoft.com/office/word/2010/wordprocessingCanvas" xmlns:cx="http://schemas.microsoft.com/office/drawing/2014/chartex" xmlns:cx1="http://schemas.microsoft.com/office/drawing/2015/9/8/chartex" xmlns:cx2="http://schemas.microsoft.com/office/drawing/2015/10/21/chartex" xmlns:cx3="http://schemas.microsoft.com/office/drawing/2016/5/9/chartex" xmlns:cx4="http://schemas.microsoft.com/office/drawing/2016/5/10/chartex" xmlns:cx5="http://schemas.microsoft.com/office/drawing/2016/5/11/chartex" xmlns:cx6="http://schemas.microsoft.com/office/drawing/2016/5/12/chartex" xmlns:cx7="http://schemas.microsoft.com/office/drawing/2016/5/13/chartex" xmlns:cx8="http://schemas.microsoft.com/office/drawing/2016/5/14/chartex" xmlns:mc="http://schemas.openxmlformats.org/markup-compatibility/2006" xmlns:aink="http://schemas.microsoft.com/office/drawing/2016/ink" xmlns:am3d="http://schemas.microsoft.com/office/drawing/2017/model3d" xmlns:o="urn:schemas-microsoft-com:office:office" xmlns:oel="http://schemas.microsoft.com/office/2019/extlst" xmlns:r="http://schemas.openxmlformats.org/officeDocument/2006/relationships" xmlns:m="http://schemas.openxmlformats.org/officeDocument/2006/math" xmlns:v="urn:schemas-microsoft-com:vml" xmlns:wp14="http://schemas.microsoft.com/office/word/2010/wordprocessingDrawing" xmlns:wp="http://schemas.openxmlformats.org/drawingml/2006/wordprocessingDrawing" xmlns:w10="urn:schemas-microsoft-com:office:word" xmlns:w="http://schemas.openxmlformats.org/wordprocessingml/2006/main" xmlns:w14="http://schemas.microsoft.com/office/word/2010/wordml" xmlns:w15="http://schemas.microsoft.com/office/word/2012/wordml" xmlns:w16cex="http://schemas.microsoft.com/office/word/2018/wordml/cex" xmlns:w16cid="http://schemas.microsoft.com/office/word/2016/wordml/cid" xmlns:w16="http://schemas.microsoft.com/office/word/2018/wordml" xmlns:w16du="http://schemas.microsoft.com/office/word/2023/wordml/word16du" xmlns:w16sdtdh="http://schemas.microsoft.com/office/word/2020/wordml/sdtdatahash" xmlns:w16se="http://schemas.microsoft.com/office/word/2015/wordml/symex" xmlns:wpg="http://schemas.microsoft.com/office/word/2010/wordprocessingGroup" xmlns:wpi="http://schemas.microsoft.com/office/word/2010/wordprocessingInk" xmlns:wne="http://schemas.microsoft.com/office/word/2006/wordml" xmlns:wps="http://schemas.microsoft.com/office/word/2010/wordprocessingShape" mc:Ignorable="w14 w15 w16se w16cid w16 w16cex w16sdtdh w16du wp14">
   <w:body>
     <w:p>
       <w:pPr>
@@ -4163,6 +4163,7 @@
           <w:rFonts w:ascii="Times New Roman" w:eastAsia="Times New Roman" w:hAnsi="Times New Roman" w:cs="Times New Roman"/>
           <w:b/>
           <w:bCs/>
+          <w:noProof/>
           <w:color w:val="000000" w:themeColor="text1"/>
           <w:spacing w:val="-6"/>
           <w:kern w:val="36"/>
@@ -4429,6 +4430,7 @@
       <w:r>
         <w:rPr>
           <w:rFonts w:ascii="Times New Roman" w:eastAsia="Times New Roman" w:hAnsi="Times New Roman" w:cs="Times New Roman"/>
+          <w:noProof/>
           <w:color w:val="000000" w:themeColor="text1"/>
           <w:spacing w:val="-6"/>
           <w:kern w:val="36"/>
@@ -5042,6 +5044,7 @@
           <w:rFonts w:ascii="Times New Roman" w:eastAsia="Times New Roman" w:hAnsi="Times New Roman" w:cs="Times New Roman"/>
           <w:b/>
           <w:bCs/>
+          <w:noProof/>
           <w:color w:val="000000" w:themeColor="text1"/>
           <w:spacing w:val="-6"/>
           <w:kern w:val="36"/>
@@ -5924,6 +5927,7 @@
       <w:r>
         <w:rPr>
           <w:rFonts w:ascii="Times New Roman" w:eastAsia="Times New Roman" w:hAnsi="Times New Roman" w:cs="Times New Roman"/>
+          <w:noProof/>
           <w:color w:val="000000" w:themeColor="text1"/>
           <w:spacing w:val="-6"/>
           <w:kern w:val="36"/>
@@ -6602,6 +6606,7 @@
       <w:r>
         <w:rPr>
           <w:rFonts w:ascii="Times New Roman" w:eastAsia="Times New Roman" w:hAnsi="Times New Roman" w:cs="Times New Roman"/>
+          <w:noProof/>
           <w:color w:val="000000" w:themeColor="text1"/>
           <w:spacing w:val="-6"/>
           <w:kern w:val="36"/>
@@ -6951,6 +6956,7 @@
       <w:r>
         <w:rPr>
           <w:rFonts w:ascii="Times New Roman" w:eastAsia="Times New Roman" w:hAnsi="Times New Roman" w:cs="Times New Roman"/>
+          <w:noProof/>
           <w:color w:val="000000" w:themeColor="text1"/>
           <w:spacing w:val="-6"/>
           <w:kern w:val="36"/>
@@ -7312,6 +7318,7 @@
       <w:r>
         <w:rPr>
           <w:rFonts w:ascii="Times New Roman" w:eastAsia="Times New Roman" w:hAnsi="Times New Roman" w:cs="Times New Roman"/>
+          <w:noProof/>
           <w:color w:val="000000" w:themeColor="text1"/>
           <w:spacing w:val="-6"/>
           <w:kern w:val="36"/>
@@ -8305,6 +8312,7 @@
       <w:r>
         <w:rPr>
           <w:rFonts w:ascii="Times New Roman" w:eastAsia="Times New Roman" w:hAnsi="Times New Roman" w:cs="Times New Roman"/>
+          <w:noProof/>
           <w:color w:val="000000" w:themeColor="text1"/>
           <w:spacing w:val="-6"/>
           <w:kern w:val="36"/>
@@ -9391,6 +9399,7 @@
       <w:r>
         <w:rPr>
           <w:rFonts w:ascii="Times New Roman" w:eastAsia="Times New Roman" w:hAnsi="Times New Roman" w:cs="Times New Roman"/>
+          <w:noProof/>
           <w:color w:val="000000" w:themeColor="text1"/>
           <w:spacing w:val="-6"/>
           <w:kern w:val="36"/>
@@ -13259,6 +13268,7 @@
           <w:rFonts w:ascii="Times New Roman" w:eastAsia="Times New Roman" w:hAnsi="Times New Roman" w:cs="Times New Roman"/>
           <w:b/>
           <w:bCs/>
+          <w:noProof/>
           <w:color w:val="000000" w:themeColor="text1"/>
           <w:spacing w:val="-6"/>
           <w:kern w:val="36"/>
@@ -15570,6 +15580,50 @@
           <w:szCs w:val="24"/>
         </w:rPr>
       </w:pPr>
+      <w:r>
+        <w:rPr>
+          <w:rFonts w:ascii="Times New Roman" w:hAnsi="Times New Roman" w:cs="Times New Roman"/>
+          <w:noProof/>
+          <w:color w:val="000000" w:themeColor="text1"/>
+          <w:sz w:val="24"/>
+          <w:szCs w:val="24"/>
+        </w:rPr>
+        <w:drawing>
+          <wp:inline distT="0" distB="0" distL="0" distR="0" wp14:anchorId="6EB7CAF5" wp14:editId="7357D7A7">
+            <wp:extent cx="5732145" cy="2750820"/>
+            <wp:effectExtent l="0" t="0" r="1905" b="0"/>
+            <wp:docPr id="92273798" name="Picture 1"/>
+            <wp:cNvGraphicFramePr>
+              <a:graphicFrameLocks xmlns:a="http://schemas.openxmlformats.org/drawingml/2006/main" noChangeAspect="1"/>
+            </wp:cNvGraphicFramePr>
+            <a:graphic xmlns:a="http://schemas.openxmlformats.org/drawingml/2006/main">
+              <a:graphicData uri="http://schemas.openxmlformats.org/drawingml/2006/picture">
+                <pic:pic xmlns:pic="http://schemas.openxmlformats.org/drawingml/2006/picture">
+                  <pic:nvPicPr>
+                    <pic:cNvPr id="92273798" name=""/>
+                    <pic:cNvPicPr/>
+                  </pic:nvPicPr>
+                  <pic:blipFill>
+                    <a:blip r:embed="rId21"/>
+                    <a:stretch>
+                      <a:fillRect/>
+                    </a:stretch>
+                  </pic:blipFill>
+                  <pic:spPr>
+                    <a:xfrm>
+                      <a:off x="0" y="0"/>
+                      <a:ext cx="5732145" cy="2750820"/>
+                    </a:xfrm>
+                    <a:prstGeom prst="rect">
+                      <a:avLst/>
+                    </a:prstGeom>
+                  </pic:spPr>
+                </pic:pic>
+              </a:graphicData>
+            </a:graphic>
+          </wp:inline>
+        </w:drawing>
+      </w:r>
     </w:p>
     <w:p>
       <w:pPr>
@@ -16202,6 +16256,7 @@
           <w:bCs/>
           <w:color w:val="000000" w:themeColor="text1"/>
         </w:rPr>
+        <w:lastRenderedPageBreak/>
         <w:t>Eksponensial (**)</w:t>
       </w:r>
     </w:p>
@@ -16414,7 +16469,6 @@
         <w:rPr>
           <w:color w:val="000000" w:themeColor="text1"/>
         </w:rPr>
-        <w:lastRenderedPageBreak/>
         <w:t>Pastikan kamu mengelompokkan perhitungan dengan tanda kurung untuk menjamin hasil yang benar.</w:t>
       </w:r>
     </w:p>
@@ -17422,6 +17476,7 @@
           <w:sz w:val="24"/>
           <w:szCs w:val="24"/>
         </w:rPr>
+        <w:lastRenderedPageBreak/>
         <w:drawing>
           <wp:inline distT="0" distB="0" distL="0" distR="0" wp14:anchorId="0B768A3B" wp14:editId="5DA1BB72">
             <wp:extent cx="4633171" cy="2085975"/>
@@ -17440,7 +17495,7 @@
                     </pic:cNvPicPr>
                   </pic:nvPicPr>
                   <pic:blipFill rotWithShape="1">
-                    <a:blip r:embed="rId21">
+                    <a:blip r:embed="rId22">
                       <a:extLst>
                         <a:ext uri="{28A0092B-C50C-407E-A947-70E740481C1C}">
                           <a14:useLocalDpi xmlns:a14="http://schemas.microsoft.com/office/drawing/2010/main" val="0"/>
@@ -17566,6 +17621,48 @@
           <w:szCs w:val="20"/>
         </w:rPr>
       </w:pPr>
+      <w:r>
+        <w:rPr>
+          <w:rFonts w:ascii="Courier New" w:hAnsi="Courier New" w:cs="Courier New"/>
+          <w:sz w:val="20"/>
+          <w:szCs w:val="20"/>
+        </w:rPr>
+        <w:drawing>
+          <wp:inline distT="0" distB="0" distL="0" distR="0" wp14:anchorId="5B7CD48E" wp14:editId="64D07301">
+            <wp:extent cx="5732145" cy="1977390"/>
+            <wp:effectExtent l="0" t="0" r="1905" b="3810"/>
+            <wp:docPr id="505093580" name="Picture 1"/>
+            <wp:cNvGraphicFramePr>
+              <a:graphicFrameLocks xmlns:a="http://schemas.openxmlformats.org/drawingml/2006/main" noChangeAspect="1"/>
+            </wp:cNvGraphicFramePr>
+            <a:graphic xmlns:a="http://schemas.openxmlformats.org/drawingml/2006/main">
+              <a:graphicData uri="http://schemas.openxmlformats.org/drawingml/2006/picture">
+                <pic:pic xmlns:pic="http://schemas.openxmlformats.org/drawingml/2006/picture">
+                  <pic:nvPicPr>
+                    <pic:cNvPr id="505093580" name=""/>
+                    <pic:cNvPicPr/>
+                  </pic:nvPicPr>
+                  <pic:blipFill>
+                    <a:blip r:embed="rId23"/>
+                    <a:stretch>
+                      <a:fillRect/>
+                    </a:stretch>
+                  </pic:blipFill>
+                  <pic:spPr>
+                    <a:xfrm>
+                      <a:off x="0" y="0"/>
+                      <a:ext cx="5732145" cy="1977390"/>
+                    </a:xfrm>
+                    <a:prstGeom prst="rect">
+                      <a:avLst/>
+                    </a:prstGeom>
+                  </pic:spPr>
+                </pic:pic>
+              </a:graphicData>
+            </a:graphic>
+          </wp:inline>
+        </w:drawing>
+      </w:r>
     </w:p>
     <w:p>
       <w:pPr>
@@ -17958,6 +18055,7 @@
           <w:sz w:val="24"/>
           <w:szCs w:val="24"/>
         </w:rPr>
+        <w:lastRenderedPageBreak/>
         <w:drawing>
           <wp:inline distT="0" distB="0" distL="0" distR="0" wp14:anchorId="20A0DF3B" wp14:editId="56A0939A">
             <wp:extent cx="2894573" cy="1909445"/>
@@ -17976,7 +18074,7 @@
                     </pic:cNvPicPr>
                   </pic:nvPicPr>
                   <pic:blipFill rotWithShape="1">
-                    <a:blip r:embed="rId22">
+                    <a:blip r:embed="rId24">
                       <a:extLst>
                         <a:ext uri="{28A0092B-C50C-407E-A947-70E740481C1C}">
                           <a14:useLocalDpi xmlns:a14="http://schemas.microsoft.com/office/drawing/2010/main" val="0"/>
@@ -18083,6 +18181,46 @@
           <w:color w:val="000000" w:themeColor="text1"/>
         </w:rPr>
       </w:pPr>
+      <w:r>
+        <w:rPr>
+          <w:color w:val="000000" w:themeColor="text1"/>
+        </w:rPr>
+        <w:drawing>
+          <wp:inline distT="0" distB="0" distL="0" distR="0" wp14:anchorId="56ABC75C" wp14:editId="779B9754">
+            <wp:extent cx="5732145" cy="2301875"/>
+            <wp:effectExtent l="0" t="0" r="1905" b="3175"/>
+            <wp:docPr id="1068700925" name="Picture 1"/>
+            <wp:cNvGraphicFramePr>
+              <a:graphicFrameLocks xmlns:a="http://schemas.openxmlformats.org/drawingml/2006/main" noChangeAspect="1"/>
+            </wp:cNvGraphicFramePr>
+            <a:graphic xmlns:a="http://schemas.openxmlformats.org/drawingml/2006/main">
+              <a:graphicData uri="http://schemas.openxmlformats.org/drawingml/2006/picture">
+                <pic:pic xmlns:pic="http://schemas.openxmlformats.org/drawingml/2006/picture">
+                  <pic:nvPicPr>
+                    <pic:cNvPr id="1068700925" name=""/>
+                    <pic:cNvPicPr/>
+                  </pic:nvPicPr>
+                  <pic:blipFill>
+                    <a:blip r:embed="rId25"/>
+                    <a:stretch>
+                      <a:fillRect/>
+                    </a:stretch>
+                  </pic:blipFill>
+                  <pic:spPr>
+                    <a:xfrm>
+                      <a:off x="0" y="0"/>
+                      <a:ext cx="5732145" cy="2301875"/>
+                    </a:xfrm>
+                    <a:prstGeom prst="rect">
+                      <a:avLst/>
+                    </a:prstGeom>
+                  </pic:spPr>
+                </pic:pic>
+              </a:graphicData>
+            </a:graphic>
+          </wp:inline>
+        </w:drawing>
+      </w:r>
     </w:p>
     <w:p>
       <w:pPr>
@@ -18789,7 +18927,6 @@
           <w:sz w:val="18"/>
           <w:szCs w:val="18"/>
         </w:rPr>
-        <w:lastRenderedPageBreak/>
         <w:t>echo "&lt;hr&gt;";</w:t>
       </w:r>
     </w:p>
@@ -19262,19 +19399,29 @@
           <w:szCs w:val="24"/>
         </w:rPr>
       </w:pPr>
-      <w:r>
+    </w:p>
+    <w:p>
+      <w:pPr>
+        <w:spacing w:after="0" w:line="240" w:lineRule="auto"/>
         <w:rPr>
           <w:rFonts w:ascii="Times New Roman" w:hAnsi="Times New Roman" w:cs="Times New Roman"/>
-          <w:noProof/>
+          <w:color w:val="000000" w:themeColor="text1"/>
+          <w:sz w:val="24"/>
+          <w:szCs w:val="24"/>
+        </w:rPr>
+      </w:pPr>
+      <w:r>
+        <w:rPr>
+          <w:rFonts w:ascii="Times New Roman" w:hAnsi="Times New Roman" w:cs="Times New Roman"/>
           <w:color w:val="000000" w:themeColor="text1"/>
           <w:sz w:val="24"/>
           <w:szCs w:val="24"/>
         </w:rPr>
         <w:drawing>
-          <wp:inline distT="0" distB="0" distL="0" distR="0" wp14:anchorId="694B6B7C" wp14:editId="0D676D82">
-            <wp:extent cx="2294255" cy="1724025"/>
-            <wp:effectExtent l="0" t="0" r="0" b="9525"/>
-            <wp:docPr id="75" name="Picture 75" descr="Hasil operator relasi"/>
+          <wp:inline distT="0" distB="0" distL="0" distR="0" wp14:anchorId="22ACBA9B" wp14:editId="2549B5A0">
+            <wp:extent cx="5732145" cy="3152140"/>
+            <wp:effectExtent l="0" t="0" r="1905" b="0"/>
+            <wp:docPr id="2146505045" name="Picture 1"/>
             <wp:cNvGraphicFramePr>
               <a:graphicFrameLocks xmlns:a="http://schemas.openxmlformats.org/drawingml/2006/main" noChangeAspect="1"/>
             </wp:cNvGraphicFramePr>
@@ -19282,39 +19429,23 @@
               <a:graphicData uri="http://schemas.openxmlformats.org/drawingml/2006/picture">
                 <pic:pic xmlns:pic="http://schemas.openxmlformats.org/drawingml/2006/picture">
                   <pic:nvPicPr>
-                    <pic:cNvPr id="0" name="Picture 230" descr="Hasil operator relasi"/>
-                    <pic:cNvPicPr>
-                      <a:picLocks noChangeAspect="1" noChangeArrowheads="1"/>
-                    </pic:cNvPicPr>
+                    <pic:cNvPr id="2146505045" name=""/>
+                    <pic:cNvPicPr/>
                   </pic:nvPicPr>
-                  <pic:blipFill rotWithShape="1">
-                    <a:blip r:embed="rId23">
-                      <a:extLst>
-                        <a:ext uri="{28A0092B-C50C-407E-A947-70E740481C1C}">
-                          <a14:useLocalDpi xmlns:a14="http://schemas.microsoft.com/office/drawing/2010/main" val="0"/>
-                        </a:ext>
-                      </a:extLst>
-                    </a:blip>
-                    <a:srcRect t="8967" r="52309" b="15652"/>
-                    <a:stretch/>
+                  <pic:blipFill>
+                    <a:blip r:embed="rId26"/>
+                    <a:stretch>
+                      <a:fillRect/>
+                    </a:stretch>
                   </pic:blipFill>
-                  <pic:spPr bwMode="auto">
+                  <pic:spPr>
                     <a:xfrm>
                       <a:off x="0" y="0"/>
-                      <a:ext cx="2321921" cy="1744815"/>
+                      <a:ext cx="5732145" cy="3152140"/>
                     </a:xfrm>
                     <a:prstGeom prst="rect">
                       <a:avLst/>
                     </a:prstGeom>
-                    <a:noFill/>
-                    <a:ln>
-                      <a:noFill/>
-                    </a:ln>
-                    <a:extLst>
-                      <a:ext uri="{53640926-AAD7-44D8-BBD7-CCE9431645EC}">
-                        <a14:shadowObscured xmlns:a14="http://schemas.microsoft.com/office/drawing/2010/main"/>
-                      </a:ext>
-                    </a:extLst>
                   </pic:spPr>
                 </pic:pic>
               </a:graphicData>
@@ -19625,6 +19756,59 @@
           <w:szCs w:val="18"/>
         </w:rPr>
         <w:t>}</w:t>
+      </w:r>
+    </w:p>
+    <w:p>
+      <w:pPr>
+        <w:spacing w:after="0" w:line="240" w:lineRule="auto"/>
+        <w:rPr>
+          <w:rFonts w:ascii="Courier New" w:hAnsi="Courier New" w:cs="Courier New"/>
+          <w:sz w:val="20"/>
+          <w:szCs w:val="20"/>
+        </w:rPr>
+      </w:pPr>
+      <w:r>
+        <w:rPr>
+          <w:rFonts w:ascii="Courier New" w:hAnsi="Courier New" w:cs="Courier New"/>
+          <w:sz w:val="20"/>
+          <w:szCs w:val="20"/>
+        </w:rPr>
+        <w:lastRenderedPageBreak/>
+        <w:drawing>
+          <wp:inline distT="0" distB="0" distL="0" distR="0" wp14:anchorId="3B0F4004" wp14:editId="2F7D0309">
+            <wp:extent cx="5732145" cy="2100580"/>
+            <wp:effectExtent l="0" t="0" r="1905" b="0"/>
+            <wp:docPr id="1285373812" name="Picture 1"/>
+            <wp:cNvGraphicFramePr>
+              <a:graphicFrameLocks xmlns:a="http://schemas.openxmlformats.org/drawingml/2006/main" noChangeAspect="1"/>
+            </wp:cNvGraphicFramePr>
+            <a:graphic xmlns:a="http://schemas.openxmlformats.org/drawingml/2006/main">
+              <a:graphicData uri="http://schemas.openxmlformats.org/drawingml/2006/picture">
+                <pic:pic xmlns:pic="http://schemas.openxmlformats.org/drawingml/2006/picture">
+                  <pic:nvPicPr>
+                    <pic:cNvPr id="1285373812" name=""/>
+                    <pic:cNvPicPr/>
+                  </pic:nvPicPr>
+                  <pic:blipFill>
+                    <a:blip r:embed="rId27"/>
+                    <a:stretch>
+                      <a:fillRect/>
+                    </a:stretch>
+                  </pic:blipFill>
+                  <pic:spPr>
+                    <a:xfrm>
+                      <a:off x="0" y="0"/>
+                      <a:ext cx="5732145" cy="2100580"/>
+                    </a:xfrm>
+                    <a:prstGeom prst="rect">
+                      <a:avLst/>
+                    </a:prstGeom>
+                  </pic:spPr>
+                </pic:pic>
+              </a:graphicData>
+            </a:graphic>
+          </wp:inline>
+        </w:drawing>
       </w:r>
     </w:p>
     <w:p>
@@ -20389,16 +20573,15 @@
       <w:r>
         <w:rPr>
           <w:rFonts w:ascii="Times New Roman" w:hAnsi="Times New Roman" w:cs="Times New Roman"/>
-          <w:noProof/>
           <w:color w:val="000000" w:themeColor="text1"/>
           <w:sz w:val="24"/>
           <w:szCs w:val="24"/>
         </w:rPr>
         <w:drawing>
-          <wp:inline distT="0" distB="0" distL="0" distR="0" wp14:anchorId="53E0D88F" wp14:editId="73E0D8F6">
-            <wp:extent cx="2247900" cy="1760855"/>
-            <wp:effectExtent l="0" t="0" r="0" b="0"/>
-            <wp:docPr id="74" name="Picture 74" descr="Operator logika pada PHP"/>
+          <wp:inline distT="0" distB="0" distL="0" distR="0" wp14:anchorId="498E65BF" wp14:editId="0382782D">
+            <wp:extent cx="5732145" cy="2493645"/>
+            <wp:effectExtent l="0" t="0" r="1905" b="1905"/>
+            <wp:docPr id="371547689" name="Picture 1"/>
             <wp:cNvGraphicFramePr>
               <a:graphicFrameLocks xmlns:a="http://schemas.openxmlformats.org/drawingml/2006/main" noChangeAspect="1"/>
             </wp:cNvGraphicFramePr>
@@ -20406,39 +20589,23 @@
               <a:graphicData uri="http://schemas.openxmlformats.org/drawingml/2006/picture">
                 <pic:pic xmlns:pic="http://schemas.openxmlformats.org/drawingml/2006/picture">
                   <pic:nvPicPr>
-                    <pic:cNvPr id="0" name="Picture 231" descr="Operator logika pada PHP"/>
-                    <pic:cNvPicPr>
-                      <a:picLocks noChangeAspect="1" noChangeArrowheads="1"/>
-                    </pic:cNvPicPr>
+                    <pic:cNvPr id="371547689" name=""/>
+                    <pic:cNvPicPr/>
                   </pic:nvPicPr>
-                  <pic:blipFill rotWithShape="1">
-                    <a:blip r:embed="rId24">
-                      <a:extLst>
-                        <a:ext uri="{28A0092B-C50C-407E-A947-70E740481C1C}">
-                          <a14:useLocalDpi xmlns:a14="http://schemas.microsoft.com/office/drawing/2010/main" val="0"/>
-                        </a:ext>
-                      </a:extLst>
-                    </a:blip>
-                    <a:srcRect t="5892" r="59245" b="33601"/>
-                    <a:stretch/>
+                  <pic:blipFill>
+                    <a:blip r:embed="rId28"/>
+                    <a:stretch>
+                      <a:fillRect/>
+                    </a:stretch>
                   </pic:blipFill>
-                  <pic:spPr bwMode="auto">
+                  <pic:spPr>
                     <a:xfrm>
                       <a:off x="0" y="0"/>
-                      <a:ext cx="2252051" cy="1764106"/>
+                      <a:ext cx="5732145" cy="2493645"/>
                     </a:xfrm>
                     <a:prstGeom prst="rect">
                       <a:avLst/>
                     </a:prstGeom>
-                    <a:noFill/>
-                    <a:ln>
-                      <a:noFill/>
-                    </a:ln>
-                    <a:extLst>
-                      <a:ext uri="{53640926-AAD7-44D8-BBD7-CCE9431645EC}">
-                        <a14:shadowObscured xmlns:a14="http://schemas.microsoft.com/office/drawing/2010/main"/>
-                      </a:ext>
-                    </a:extLst>
                   </pic:spPr>
                 </pic:pic>
               </a:graphicData>
@@ -20476,6 +20643,7 @@
         <w:rPr>
           <w:color w:val="000000" w:themeColor="text1"/>
         </w:rPr>
+        <w:lastRenderedPageBreak/>
         <w:t>Pada contoh di atas, kita menggunakan fungsi </w:t>
       </w:r>
       <w:r>
@@ -20856,7 +21024,7 @@
                     </pic:cNvPicPr>
                   </pic:nvPicPr>
                   <pic:blipFill rotWithShape="1">
-                    <a:blip r:embed="rId25">
+                    <a:blip r:embed="rId29">
                       <a:extLst>
                         <a:ext uri="{28A0092B-C50C-407E-A947-70E740481C1C}">
                           <a14:useLocalDpi xmlns:a14="http://schemas.microsoft.com/office/drawing/2010/main" val="0"/>
@@ -20916,7 +21084,7 @@
                     </pic:cNvPicPr>
                   </pic:nvPicPr>
                   <pic:blipFill rotWithShape="1">
-                    <a:blip r:embed="rId25">
+                    <a:blip r:embed="rId29">
                       <a:extLst>
                         <a:ext uri="{28A0092B-C50C-407E-A947-70E740481C1C}">
                           <a14:useLocalDpi xmlns:a14="http://schemas.microsoft.com/office/drawing/2010/main" val="0"/>
@@ -21247,7 +21415,6 @@
                 <w:rFonts w:ascii="Times New Roman" w:hAnsi="Times New Roman" w:cs="Times New Roman"/>
                 <w:color w:val="000000" w:themeColor="text1"/>
               </w:rPr>
-              <w:lastRenderedPageBreak/>
               <w:t>Negasi/kebalikan</w:t>
             </w:r>
           </w:p>
@@ -21947,6 +22114,7 @@
           <w:sz w:val="18"/>
           <w:szCs w:val="18"/>
         </w:rPr>
+        <w:lastRenderedPageBreak/>
         <w:t>&lt;?php</w:t>
       </w:r>
     </w:p>
@@ -22481,17 +22649,15 @@
       <w:r>
         <w:rPr>
           <w:rFonts w:ascii="Times New Roman" w:hAnsi="Times New Roman" w:cs="Times New Roman"/>
-          <w:noProof/>
-          <w:color w:val="000000" w:themeColor="text1"/>
-          <w:sz w:val="24"/>
-          <w:szCs w:val="24"/>
-        </w:rPr>
-        <w:lastRenderedPageBreak/>
+          <w:color w:val="000000" w:themeColor="text1"/>
+          <w:sz w:val="24"/>
+          <w:szCs w:val="24"/>
+        </w:rPr>
         <w:drawing>
-          <wp:inline distT="0" distB="0" distL="0" distR="0" wp14:anchorId="63624BFB" wp14:editId="4D09C59B">
-            <wp:extent cx="1819275" cy="1345565"/>
-            <wp:effectExtent l="0" t="0" r="0" b="6985"/>
-            <wp:docPr id="72" name="Picture 72" descr="Operator bitwise di PHP"/>
+          <wp:inline distT="0" distB="0" distL="0" distR="0" wp14:anchorId="0663D3DB" wp14:editId="6395B25F">
+            <wp:extent cx="5732145" cy="3176270"/>
+            <wp:effectExtent l="0" t="0" r="1905" b="5080"/>
+            <wp:docPr id="971715894" name="Picture 1"/>
             <wp:cNvGraphicFramePr>
               <a:graphicFrameLocks xmlns:a="http://schemas.openxmlformats.org/drawingml/2006/main" noChangeAspect="1"/>
             </wp:cNvGraphicFramePr>
@@ -22499,39 +22665,23 @@
               <a:graphicData uri="http://schemas.openxmlformats.org/drawingml/2006/picture">
                 <pic:pic xmlns:pic="http://schemas.openxmlformats.org/drawingml/2006/picture">
                   <pic:nvPicPr>
-                    <pic:cNvPr id="0" name="Picture 233" descr="Operator bitwise di PHP"/>
-                    <pic:cNvPicPr>
-                      <a:picLocks noChangeAspect="1" noChangeArrowheads="1"/>
-                    </pic:cNvPicPr>
+                    <pic:cNvPr id="971715894" name=""/>
+                    <pic:cNvPicPr/>
                   </pic:nvPicPr>
-                  <pic:blipFill rotWithShape="1">
-                    <a:blip r:embed="rId26">
-                      <a:extLst>
-                        <a:ext uri="{28A0092B-C50C-407E-A947-70E740481C1C}">
-                          <a14:useLocalDpi xmlns:a14="http://schemas.microsoft.com/office/drawing/2010/main" val="0"/>
-                        </a:ext>
-                      </a:extLst>
-                    </a:blip>
-                    <a:srcRect t="9851" r="63919" b="34483"/>
-                    <a:stretch/>
+                  <pic:blipFill>
+                    <a:blip r:embed="rId30"/>
+                    <a:stretch>
+                      <a:fillRect/>
+                    </a:stretch>
                   </pic:blipFill>
-                  <pic:spPr bwMode="auto">
+                  <pic:spPr>
                     <a:xfrm>
                       <a:off x="0" y="0"/>
-                      <a:ext cx="1822883" cy="1348234"/>
+                      <a:ext cx="5732145" cy="3176270"/>
                     </a:xfrm>
                     <a:prstGeom prst="rect">
                       <a:avLst/>
                     </a:prstGeom>
-                    <a:noFill/>
-                    <a:ln>
-                      <a:noFill/>
-                    </a:ln>
-                    <a:extLst>
-                      <a:ext uri="{53640926-AAD7-44D8-BBD7-CCE9431645EC}">
-                        <a14:shadowObscured xmlns:a14="http://schemas.microsoft.com/office/drawing/2010/main"/>
-                      </a:ext>
-                    </a:extLst>
                   </pic:spPr>
                 </pic:pic>
               </a:graphicData>
@@ -22643,6 +22793,7 @@
           <w:sz w:val="24"/>
           <w:szCs w:val="24"/>
         </w:rPr>
+        <w:lastRenderedPageBreak/>
         <w:drawing>
           <wp:inline distT="0" distB="0" distL="0" distR="0" wp14:anchorId="0AEEBAF5" wp14:editId="0386EED9">
             <wp:extent cx="2658140" cy="1255427"/>
@@ -22661,7 +22812,7 @@
                     </pic:cNvPicPr>
                   </pic:nvPicPr>
                   <pic:blipFill>
-                    <a:blip r:embed="rId27" cstate="print">
+                    <a:blip r:embed="rId31" cstate="print">
                       <a:extLst>
                         <a:ext uri="{28A0092B-C50C-407E-A947-70E740481C1C}">
                           <a14:useLocalDpi xmlns:a14="http://schemas.microsoft.com/office/drawing/2010/main" val="0"/>
@@ -22913,16 +23064,15 @@
       <w:r>
         <w:rPr>
           <w:rFonts w:ascii="Times New Roman" w:hAnsi="Times New Roman" w:cs="Times New Roman"/>
-          <w:noProof/>
           <w:color w:val="000000" w:themeColor="text1"/>
           <w:sz w:val="24"/>
           <w:szCs w:val="24"/>
         </w:rPr>
         <w:drawing>
-          <wp:inline distT="0" distB="0" distL="0" distR="0" wp14:anchorId="6A85A3E4" wp14:editId="23ED5059">
-            <wp:extent cx="3209925" cy="952445"/>
-            <wp:effectExtent l="0" t="0" r="0" b="635"/>
-            <wp:docPr id="70" name="Picture 70" descr="Operator ternary di PHP"/>
+          <wp:inline distT="0" distB="0" distL="0" distR="0" wp14:anchorId="6A55B9D3" wp14:editId="2AEB73C5">
+            <wp:extent cx="5732145" cy="2213610"/>
+            <wp:effectExtent l="0" t="0" r="1905" b="0"/>
+            <wp:docPr id="458678515" name="Picture 1"/>
             <wp:cNvGraphicFramePr>
               <a:graphicFrameLocks xmlns:a="http://schemas.openxmlformats.org/drawingml/2006/main" noChangeAspect="1"/>
             </wp:cNvGraphicFramePr>
@@ -22930,39 +23080,23 @@
               <a:graphicData uri="http://schemas.openxmlformats.org/drawingml/2006/picture">
                 <pic:pic xmlns:pic="http://schemas.openxmlformats.org/drawingml/2006/picture">
                   <pic:nvPicPr>
-                    <pic:cNvPr id="0" name="Picture 235" descr="Operator ternary di PHP"/>
-                    <pic:cNvPicPr>
-                      <a:picLocks noChangeAspect="1" noChangeArrowheads="1"/>
-                    </pic:cNvPicPr>
+                    <pic:cNvPr id="458678515" name=""/>
+                    <pic:cNvPicPr/>
                   </pic:nvPicPr>
-                  <pic:blipFill rotWithShape="1">
-                    <a:blip r:embed="rId28">
-                      <a:extLst>
-                        <a:ext uri="{28A0092B-C50C-407E-A947-70E740481C1C}">
-                          <a14:useLocalDpi xmlns:a14="http://schemas.microsoft.com/office/drawing/2010/main" val="0"/>
-                        </a:ext>
-                      </a:extLst>
-                    </a:blip>
-                    <a:srcRect t="2792" r="35548" b="57315"/>
-                    <a:stretch/>
+                  <pic:blipFill>
+                    <a:blip r:embed="rId32"/>
+                    <a:stretch>
+                      <a:fillRect/>
+                    </a:stretch>
                   </pic:blipFill>
-                  <pic:spPr bwMode="auto">
+                  <pic:spPr>
                     <a:xfrm>
                       <a:off x="0" y="0"/>
-                      <a:ext cx="3238504" cy="960925"/>
+                      <a:ext cx="5732145" cy="2213610"/>
                     </a:xfrm>
                     <a:prstGeom prst="rect">
                       <a:avLst/>
                     </a:prstGeom>
-                    <a:noFill/>
-                    <a:ln>
-                      <a:noFill/>
-                    </a:ln>
-                    <a:extLst>
-                      <a:ext uri="{53640926-AAD7-44D8-BBD7-CCE9431645EC}">
-                        <a14:shadowObscured xmlns:a14="http://schemas.microsoft.com/office/drawing/2010/main"/>
-                      </a:ext>
-                    </a:extLst>
                   </pic:spPr>
                 </pic:pic>
               </a:graphicData>
@@ -23267,6 +23401,7 @@
         <w:rPr>
           <w:color w:val="000000" w:themeColor="text1"/>
         </w:rPr>
+        <w:lastRenderedPageBreak/>
         <w:t>Menghitung jumlah kata dalam string.</w:t>
       </w:r>
     </w:p>
@@ -24164,7 +24299,6 @@
           <w:bCs/>
           <w:color w:val="000000" w:themeColor="text1"/>
         </w:rPr>
-        <w:lastRenderedPageBreak/>
         <w:t>str_split</w:t>
       </w:r>
     </w:p>
@@ -24248,6 +24382,7 @@
         <w:rPr>
           <w:color w:val="000000" w:themeColor="text1"/>
         </w:rPr>
+        <w:lastRenderedPageBreak/>
         <w:t>Dengan memahami dan menggunakan metode-metode string ini, kamu bisa mengolah data teks di PHP dengan lebih mudah dan efisien. Penggunaan yang benar dari fungsi-fungsi ini akan membuat kode kamu lebih bersih, cepat, dan dapat diandalkan. Selamat mencoba dan eksplorasi lebih lanjut!</w:t>
       </w:r>
     </w:p>
@@ -25161,135 +25296,135 @@
           <w:sz w:val="18"/>
           <w:szCs w:val="18"/>
         </w:rPr>
+        <w:t>// Penambahan</w:t>
+      </w:r>
+    </w:p>
+    <w:p>
+      <w:pPr>
+        <w:shd w:val="clear" w:color="auto" w:fill="FBE4D5" w:themeFill="accent2" w:themeFillTint="33"/>
+        <w:spacing w:after="0" w:line="240" w:lineRule="auto"/>
+        <w:rPr>
+          <w:rFonts w:ascii="Consolas" w:eastAsia="Times New Roman" w:hAnsi="Consolas" w:cs="Times New Roman"/>
+          <w:color w:val="000000" w:themeColor="text1"/>
+          <w:spacing w:val="-6"/>
+          <w:kern w:val="36"/>
+          <w:sz w:val="18"/>
+          <w:szCs w:val="18"/>
+        </w:rPr>
+      </w:pPr>
+      <w:r>
+        <w:rPr>
+          <w:rFonts w:ascii="Consolas" w:eastAsia="Times New Roman" w:hAnsi="Consolas" w:cs="Times New Roman"/>
+          <w:color w:val="000000" w:themeColor="text1"/>
+          <w:spacing w:val="-6"/>
+          <w:kern w:val="36"/>
+          <w:sz w:val="18"/>
+          <w:szCs w:val="18"/>
+        </w:rPr>
+        <w:t>echo $angka1 + $angka2; // Hasil: 15</w:t>
+      </w:r>
+    </w:p>
+    <w:p>
+      <w:pPr>
+        <w:shd w:val="clear" w:color="auto" w:fill="FBE4D5" w:themeFill="accent2" w:themeFillTint="33"/>
+        <w:spacing w:after="0" w:line="240" w:lineRule="auto"/>
+        <w:rPr>
+          <w:rFonts w:ascii="Consolas" w:eastAsia="Times New Roman" w:hAnsi="Consolas" w:cs="Times New Roman"/>
+          <w:color w:val="000000" w:themeColor="text1"/>
+          <w:spacing w:val="-6"/>
+          <w:kern w:val="36"/>
+          <w:sz w:val="18"/>
+          <w:szCs w:val="18"/>
+        </w:rPr>
+      </w:pPr>
+    </w:p>
+    <w:p>
+      <w:pPr>
+        <w:shd w:val="clear" w:color="auto" w:fill="FBE4D5" w:themeFill="accent2" w:themeFillTint="33"/>
+        <w:spacing w:after="0" w:line="240" w:lineRule="auto"/>
+        <w:rPr>
+          <w:rFonts w:ascii="Consolas" w:eastAsia="Times New Roman" w:hAnsi="Consolas" w:cs="Times New Roman"/>
+          <w:color w:val="000000" w:themeColor="text1"/>
+          <w:spacing w:val="-6"/>
+          <w:kern w:val="36"/>
+          <w:sz w:val="18"/>
+          <w:szCs w:val="18"/>
+        </w:rPr>
+      </w:pPr>
+      <w:r>
+        <w:rPr>
+          <w:rFonts w:ascii="Consolas" w:eastAsia="Times New Roman" w:hAnsi="Consolas" w:cs="Times New Roman"/>
+          <w:color w:val="000000" w:themeColor="text1"/>
+          <w:spacing w:val="-6"/>
+          <w:kern w:val="36"/>
+          <w:sz w:val="18"/>
+          <w:szCs w:val="18"/>
+        </w:rPr>
+        <w:t>// Pengurangan</w:t>
+      </w:r>
+    </w:p>
+    <w:p>
+      <w:pPr>
+        <w:shd w:val="clear" w:color="auto" w:fill="FBE4D5" w:themeFill="accent2" w:themeFillTint="33"/>
+        <w:spacing w:after="0" w:line="240" w:lineRule="auto"/>
+        <w:rPr>
+          <w:rFonts w:ascii="Consolas" w:eastAsia="Times New Roman" w:hAnsi="Consolas" w:cs="Times New Roman"/>
+          <w:color w:val="000000" w:themeColor="text1"/>
+          <w:spacing w:val="-6"/>
+          <w:kern w:val="36"/>
+          <w:sz w:val="18"/>
+          <w:szCs w:val="18"/>
+        </w:rPr>
+      </w:pPr>
+      <w:r>
+        <w:rPr>
+          <w:rFonts w:ascii="Consolas" w:eastAsia="Times New Roman" w:hAnsi="Consolas" w:cs="Times New Roman"/>
+          <w:color w:val="000000" w:themeColor="text1"/>
+          <w:spacing w:val="-6"/>
+          <w:kern w:val="36"/>
+          <w:sz w:val="18"/>
+          <w:szCs w:val="18"/>
+        </w:rPr>
+        <w:t>echo $angka1 - $angka2; // Hasil: 5</w:t>
+      </w:r>
+    </w:p>
+    <w:p>
+      <w:pPr>
+        <w:shd w:val="clear" w:color="auto" w:fill="FBE4D5" w:themeFill="accent2" w:themeFillTint="33"/>
+        <w:spacing w:after="0" w:line="240" w:lineRule="auto"/>
+        <w:rPr>
+          <w:rFonts w:ascii="Consolas" w:eastAsia="Times New Roman" w:hAnsi="Consolas" w:cs="Times New Roman"/>
+          <w:color w:val="000000" w:themeColor="text1"/>
+          <w:spacing w:val="-6"/>
+          <w:kern w:val="36"/>
+          <w:sz w:val="18"/>
+          <w:szCs w:val="18"/>
+        </w:rPr>
+      </w:pPr>
+    </w:p>
+    <w:p>
+      <w:pPr>
+        <w:shd w:val="clear" w:color="auto" w:fill="FBE4D5" w:themeFill="accent2" w:themeFillTint="33"/>
+        <w:spacing w:after="0" w:line="240" w:lineRule="auto"/>
+        <w:rPr>
+          <w:rFonts w:ascii="Consolas" w:eastAsia="Times New Roman" w:hAnsi="Consolas" w:cs="Times New Roman"/>
+          <w:color w:val="000000" w:themeColor="text1"/>
+          <w:spacing w:val="-6"/>
+          <w:kern w:val="36"/>
+          <w:sz w:val="18"/>
+          <w:szCs w:val="18"/>
+        </w:rPr>
+      </w:pPr>
+      <w:r>
+        <w:rPr>
+          <w:rFonts w:ascii="Consolas" w:eastAsia="Times New Roman" w:hAnsi="Consolas" w:cs="Times New Roman"/>
+          <w:color w:val="000000" w:themeColor="text1"/>
+          <w:spacing w:val="-6"/>
+          <w:kern w:val="36"/>
+          <w:sz w:val="18"/>
+          <w:szCs w:val="18"/>
+        </w:rPr>
         <w:lastRenderedPageBreak/>
-        <w:t>// Penambahan</w:t>
-      </w:r>
-    </w:p>
-    <w:p>
-      <w:pPr>
-        <w:shd w:val="clear" w:color="auto" w:fill="FBE4D5" w:themeFill="accent2" w:themeFillTint="33"/>
-        <w:spacing w:after="0" w:line="240" w:lineRule="auto"/>
-        <w:rPr>
-          <w:rFonts w:ascii="Consolas" w:eastAsia="Times New Roman" w:hAnsi="Consolas" w:cs="Times New Roman"/>
-          <w:color w:val="000000" w:themeColor="text1"/>
-          <w:spacing w:val="-6"/>
-          <w:kern w:val="36"/>
-          <w:sz w:val="18"/>
-          <w:szCs w:val="18"/>
-        </w:rPr>
-      </w:pPr>
-      <w:r>
-        <w:rPr>
-          <w:rFonts w:ascii="Consolas" w:eastAsia="Times New Roman" w:hAnsi="Consolas" w:cs="Times New Roman"/>
-          <w:color w:val="000000" w:themeColor="text1"/>
-          <w:spacing w:val="-6"/>
-          <w:kern w:val="36"/>
-          <w:sz w:val="18"/>
-          <w:szCs w:val="18"/>
-        </w:rPr>
-        <w:t>echo $angka1 + $angka2; // Hasil: 15</w:t>
-      </w:r>
-    </w:p>
-    <w:p>
-      <w:pPr>
-        <w:shd w:val="clear" w:color="auto" w:fill="FBE4D5" w:themeFill="accent2" w:themeFillTint="33"/>
-        <w:spacing w:after="0" w:line="240" w:lineRule="auto"/>
-        <w:rPr>
-          <w:rFonts w:ascii="Consolas" w:eastAsia="Times New Roman" w:hAnsi="Consolas" w:cs="Times New Roman"/>
-          <w:color w:val="000000" w:themeColor="text1"/>
-          <w:spacing w:val="-6"/>
-          <w:kern w:val="36"/>
-          <w:sz w:val="18"/>
-          <w:szCs w:val="18"/>
-        </w:rPr>
-      </w:pPr>
-    </w:p>
-    <w:p>
-      <w:pPr>
-        <w:shd w:val="clear" w:color="auto" w:fill="FBE4D5" w:themeFill="accent2" w:themeFillTint="33"/>
-        <w:spacing w:after="0" w:line="240" w:lineRule="auto"/>
-        <w:rPr>
-          <w:rFonts w:ascii="Consolas" w:eastAsia="Times New Roman" w:hAnsi="Consolas" w:cs="Times New Roman"/>
-          <w:color w:val="000000" w:themeColor="text1"/>
-          <w:spacing w:val="-6"/>
-          <w:kern w:val="36"/>
-          <w:sz w:val="18"/>
-          <w:szCs w:val="18"/>
-        </w:rPr>
-      </w:pPr>
-      <w:r>
-        <w:rPr>
-          <w:rFonts w:ascii="Consolas" w:eastAsia="Times New Roman" w:hAnsi="Consolas" w:cs="Times New Roman"/>
-          <w:color w:val="000000" w:themeColor="text1"/>
-          <w:spacing w:val="-6"/>
-          <w:kern w:val="36"/>
-          <w:sz w:val="18"/>
-          <w:szCs w:val="18"/>
-        </w:rPr>
-        <w:t>// Pengurangan</w:t>
-      </w:r>
-    </w:p>
-    <w:p>
-      <w:pPr>
-        <w:shd w:val="clear" w:color="auto" w:fill="FBE4D5" w:themeFill="accent2" w:themeFillTint="33"/>
-        <w:spacing w:after="0" w:line="240" w:lineRule="auto"/>
-        <w:rPr>
-          <w:rFonts w:ascii="Consolas" w:eastAsia="Times New Roman" w:hAnsi="Consolas" w:cs="Times New Roman"/>
-          <w:color w:val="000000" w:themeColor="text1"/>
-          <w:spacing w:val="-6"/>
-          <w:kern w:val="36"/>
-          <w:sz w:val="18"/>
-          <w:szCs w:val="18"/>
-        </w:rPr>
-      </w:pPr>
-      <w:r>
-        <w:rPr>
-          <w:rFonts w:ascii="Consolas" w:eastAsia="Times New Roman" w:hAnsi="Consolas" w:cs="Times New Roman"/>
-          <w:color w:val="000000" w:themeColor="text1"/>
-          <w:spacing w:val="-6"/>
-          <w:kern w:val="36"/>
-          <w:sz w:val="18"/>
-          <w:szCs w:val="18"/>
-        </w:rPr>
-        <w:t>echo $angka1 - $angka2; // Hasil: 5</w:t>
-      </w:r>
-    </w:p>
-    <w:p>
-      <w:pPr>
-        <w:shd w:val="clear" w:color="auto" w:fill="FBE4D5" w:themeFill="accent2" w:themeFillTint="33"/>
-        <w:spacing w:after="0" w:line="240" w:lineRule="auto"/>
-        <w:rPr>
-          <w:rFonts w:ascii="Consolas" w:eastAsia="Times New Roman" w:hAnsi="Consolas" w:cs="Times New Roman"/>
-          <w:color w:val="000000" w:themeColor="text1"/>
-          <w:spacing w:val="-6"/>
-          <w:kern w:val="36"/>
-          <w:sz w:val="18"/>
-          <w:szCs w:val="18"/>
-        </w:rPr>
-      </w:pPr>
-    </w:p>
-    <w:p>
-      <w:pPr>
-        <w:shd w:val="clear" w:color="auto" w:fill="FBE4D5" w:themeFill="accent2" w:themeFillTint="33"/>
-        <w:spacing w:after="0" w:line="240" w:lineRule="auto"/>
-        <w:rPr>
-          <w:rFonts w:ascii="Consolas" w:eastAsia="Times New Roman" w:hAnsi="Consolas" w:cs="Times New Roman"/>
-          <w:color w:val="000000" w:themeColor="text1"/>
-          <w:spacing w:val="-6"/>
-          <w:kern w:val="36"/>
-          <w:sz w:val="18"/>
-          <w:szCs w:val="18"/>
-        </w:rPr>
-      </w:pPr>
-      <w:r>
-        <w:rPr>
-          <w:rFonts w:ascii="Consolas" w:eastAsia="Times New Roman" w:hAnsi="Consolas" w:cs="Times New Roman"/>
-          <w:color w:val="000000" w:themeColor="text1"/>
-          <w:spacing w:val="-6"/>
-          <w:kern w:val="36"/>
-          <w:sz w:val="18"/>
-          <w:szCs w:val="18"/>
-        </w:rPr>
         <w:t>// Perkalian</w:t>
       </w:r>
     </w:p>
@@ -26684,7 +26819,7 @@
                     </pic:cNvPicPr>
                   </pic:nvPicPr>
                   <pic:blipFill>
-                    <a:blip r:embed="rId29" cstate="print">
+                    <a:blip r:embed="rId33" cstate="print">
                       <a:extLst>
                         <a:ext uri="{28A0092B-C50C-407E-A947-70E740481C1C}">
                           <a14:useLocalDpi xmlns:a14="http://schemas.microsoft.com/office/drawing/2010/main" val="0"/>
@@ -26921,11 +27056,11 @@
                     </pic:cNvPicPr>
                   </pic:nvPicPr>
                   <pic:blipFill rotWithShape="1">
-                    <a:blip r:embed="rId30">
+                    <a:blip r:embed="rId34">
                       <a:extLst>
                         <a:ext uri="{BEBA8EAE-BF5A-486C-A8C5-ECC9F3942E4B}">
                           <a14:imgProps xmlns:a14="http://schemas.microsoft.com/office/drawing/2010/main">
-                            <a14:imgLayer r:embed="rId31">
+                            <a14:imgLayer r:embed="rId35">
                               <a14:imgEffect>
                                 <a14:brightnessContrast bright="20000" contrast="-40000"/>
                               </a14:imgEffect>
@@ -27021,11 +27156,11 @@
                     </pic:cNvPicPr>
                   </pic:nvPicPr>
                   <pic:blipFill rotWithShape="1">
-                    <a:blip r:embed="rId32">
+                    <a:blip r:embed="rId36">
                       <a:extLst>
                         <a:ext uri="{BEBA8EAE-BF5A-486C-A8C5-ECC9F3942E4B}">
                           <a14:imgProps xmlns:a14="http://schemas.microsoft.com/office/drawing/2010/main">
-                            <a14:imgLayer r:embed="rId33">
+                            <a14:imgLayer r:embed="rId37">
                               <a14:imgEffect>
                                 <a14:brightnessContrast bright="20000" contrast="-40000"/>
                               </a14:imgEffect>
@@ -27618,7 +27753,7 @@
                     </pic:cNvPicPr>
                   </pic:nvPicPr>
                   <pic:blipFill rotWithShape="1">
-                    <a:blip r:embed="rId34">
+                    <a:blip r:embed="rId38">
                       <a:extLst>
                         <a:ext uri="{28A0092B-C50C-407E-A947-70E740481C1C}">
                           <a14:useLocalDpi xmlns:a14="http://schemas.microsoft.com/office/drawing/2010/main" val="0"/>
@@ -28317,7 +28452,7 @@
                     </pic:cNvPicPr>
                   </pic:nvPicPr>
                   <pic:blipFill rotWithShape="1">
-                    <a:blip r:embed="rId35">
+                    <a:blip r:embed="rId39">
                       <a:extLst>
                         <a:ext uri="{28A0092B-C50C-407E-A947-70E740481C1C}">
                           <a14:useLocalDpi xmlns:a14="http://schemas.microsoft.com/office/drawing/2010/main" val="0"/>
@@ -28663,7 +28798,7 @@
                     </pic:cNvPicPr>
                   </pic:nvPicPr>
                   <pic:blipFill rotWithShape="1">
-                    <a:blip r:embed="rId36">
+                    <a:blip r:embed="rId40">
                       <a:extLst>
                         <a:ext uri="{28A0092B-C50C-407E-A947-70E740481C1C}">
                           <a14:useLocalDpi xmlns:a14="http://schemas.microsoft.com/office/drawing/2010/main" val="0"/>
@@ -29342,7 +29477,7 @@
                     </pic:cNvPicPr>
                   </pic:nvPicPr>
                   <pic:blipFill rotWithShape="1">
-                    <a:blip r:embed="rId37">
+                    <a:blip r:embed="rId41">
                       <a:extLst>
                         <a:ext uri="{28A0092B-C50C-407E-A947-70E740481C1C}">
                           <a14:useLocalDpi xmlns:a14="http://schemas.microsoft.com/office/drawing/2010/main" val="0"/>
@@ -30353,7 +30488,7 @@
                     </pic:cNvPicPr>
                   </pic:nvPicPr>
                   <pic:blipFill rotWithShape="1">
-                    <a:blip r:embed="rId38">
+                    <a:blip r:embed="rId42">
                       <a:extLst>
                         <a:ext uri="{28A0092B-C50C-407E-A947-70E740481C1C}">
                           <a14:useLocalDpi xmlns:a14="http://schemas.microsoft.com/office/drawing/2010/main" val="0"/>
@@ -31041,7 +31176,7 @@
                     </pic:cNvPicPr>
                   </pic:nvPicPr>
                   <pic:blipFill rotWithShape="1">
-                    <a:blip r:embed="rId39">
+                    <a:blip r:embed="rId43">
                       <a:extLst>
                         <a:ext uri="{28A0092B-C50C-407E-A947-70E740481C1C}">
                           <a14:useLocalDpi xmlns:a14="http://schemas.microsoft.com/office/drawing/2010/main" val="0"/>
@@ -31502,7 +31637,7 @@
                     </pic:cNvPicPr>
                   </pic:nvPicPr>
                   <pic:blipFill rotWithShape="1">
-                    <a:blip r:embed="rId40">
+                    <a:blip r:embed="rId44">
                       <a:extLst>
                         <a:ext uri="{28A0092B-C50C-407E-A947-70E740481C1C}">
                           <a14:useLocalDpi xmlns:a14="http://schemas.microsoft.com/office/drawing/2010/main" val="0"/>
@@ -37261,10 +37396,10 @@
       </w:r>
     </w:p>
     <w:sectPr>
-      <w:headerReference w:type="even" r:id="rId41"/>
-      <w:headerReference w:type="default" r:id="rId42"/>
-      <w:footerReference w:type="even" r:id="rId43"/>
-      <w:footerReference w:type="default" r:id="rId44"/>
+      <w:headerReference w:type="even" r:id="rId45"/>
+      <w:headerReference w:type="default" r:id="rId46"/>
+      <w:footerReference w:type="even" r:id="rId47"/>
+      <w:footerReference w:type="default" r:id="rId48"/>
       <w:pgSz w:w="11907" w:h="16839" w:code="9"/>
       <w:pgMar w:top="1134" w:right="1440" w:bottom="993" w:left="1440" w:header="720" w:footer="720" w:gutter="0"/>
       <w:cols w:space="720"/>
@@ -37275,7 +37410,7 @@
 </file>
 
 <file path=word/endnotes.xml><?xml version="1.0" encoding="utf-8"?>
-<w:endnotes xmlns:wpc="http://schemas.microsoft.com/office/word/2010/wordprocessingCanvas" xmlns:cx="http://schemas.microsoft.com/office/drawing/2014/chartex" xmlns:cx1="http://schemas.microsoft.com/office/drawing/2015/9/8/chartex" xmlns:cx2="http://schemas.microsoft.com/office/drawing/2015/10/21/chartex" xmlns:cx3="http://schemas.microsoft.com/office/drawing/2016/5/9/chartex" xmlns:cx4="http://schemas.microsoft.com/office/drawing/2016/5/10/chartex" xmlns:cx5="http://schemas.microsoft.com/office/drawing/2016/5/11/chartex" xmlns:cx6="http://schemas.microsoft.com/office/drawing/2016/5/12/chartex" xmlns:cx7="http://schemas.microsoft.com/office/drawing/2016/5/13/chartex" xmlns:cx8="http://schemas.microsoft.com/office/drawing/2016/5/14/chartex" xmlns:mc="http://schemas.openxmlformats.org/markup-compatibility/2006" xmlns:aink="http://schemas.microsoft.com/office/drawing/2016/ink" xmlns:am3d="http://schemas.microsoft.com/office/drawing/2017/model3d" xmlns:o="urn:schemas-microsoft-com:office:office" xmlns:oel="http://schemas.microsoft.com/office/2019/extlst" xmlns:r="http://schemas.openxmlformats.org/officeDocument/2006/relationships" xmlns:m="http://schemas.openxmlformats.org/officeDocument/2006/math" xmlns:v="urn:schemas-microsoft-com:vml" xmlns:wp14="http://schemas.microsoft.com/office/word/2010/wordprocessingDrawing" xmlns:wp="http://schemas.openxmlformats.org/drawingml/2006/wordprocessingDrawing" xmlns:w10="urn:schemas-microsoft-com:office:word" xmlns:w="http://schemas.openxmlformats.org/wordprocessingml/2006/main" xmlns:w14="http://schemas.microsoft.com/office/word/2010/wordml" xmlns:w15="http://schemas.microsoft.com/office/word/2012/wordml" xmlns:w16cex="http://schemas.microsoft.com/office/word/2018/wordml/cex" xmlns:w16cid="http://schemas.microsoft.com/office/word/2016/wordml/cid" xmlns:w16="http://schemas.microsoft.com/office/word/2018/wordml" xmlns:w16du="http://schemas.microsoft.com/office/word/2023/wordml/word16du" xmlns:w16sdtdh="http://schemas.microsoft.com/office/word/2020/wordml/sdtdatahash" xmlns:w16se="http://schemas.microsoft.com/office/word/2015/wordml/symex" xmlns:wpg="http://schemas.microsoft.com/office/word/2010/wordprocessingGroup" xmlns:wpi="http://schemas.microsoft.com/office/word/2010/wordprocessingInk" xmlns:wne="http://schemas.microsoft.com/office/word/2006/wordml" xmlns:wps="http://schemas.microsoft.com/office/word/2010/wordprocessingShape" mc:Ignorable="w14 w15 w16se w16cid w16 w16cex w16sdtdh wp14">
+<w:endnotes xmlns:wpc="http://schemas.microsoft.com/office/word/2010/wordprocessingCanvas" xmlns:cx="http://schemas.microsoft.com/office/drawing/2014/chartex" xmlns:cx1="http://schemas.microsoft.com/office/drawing/2015/9/8/chartex" xmlns:cx2="http://schemas.microsoft.com/office/drawing/2015/10/21/chartex" xmlns:cx3="http://schemas.microsoft.com/office/drawing/2016/5/9/chartex" xmlns:cx4="http://schemas.microsoft.com/office/drawing/2016/5/10/chartex" xmlns:cx5="http://schemas.microsoft.com/office/drawing/2016/5/11/chartex" xmlns:cx6="http://schemas.microsoft.com/office/drawing/2016/5/12/chartex" xmlns:cx7="http://schemas.microsoft.com/office/drawing/2016/5/13/chartex" xmlns:cx8="http://schemas.microsoft.com/office/drawing/2016/5/14/chartex" xmlns:mc="http://schemas.openxmlformats.org/markup-compatibility/2006" xmlns:aink="http://schemas.microsoft.com/office/drawing/2016/ink" xmlns:am3d="http://schemas.microsoft.com/office/drawing/2017/model3d" xmlns:o="urn:schemas-microsoft-com:office:office" xmlns:oel="http://schemas.microsoft.com/office/2019/extlst" xmlns:r="http://schemas.openxmlformats.org/officeDocument/2006/relationships" xmlns:m="http://schemas.openxmlformats.org/officeDocument/2006/math" xmlns:v="urn:schemas-microsoft-com:vml" xmlns:wp14="http://schemas.microsoft.com/office/word/2010/wordprocessingDrawing" xmlns:wp="http://schemas.openxmlformats.org/drawingml/2006/wordprocessingDrawing" xmlns:w10="urn:schemas-microsoft-com:office:word" xmlns:w="http://schemas.openxmlformats.org/wordprocessingml/2006/main" xmlns:w14="http://schemas.microsoft.com/office/word/2010/wordml" xmlns:w15="http://schemas.microsoft.com/office/word/2012/wordml" xmlns:w16cex="http://schemas.microsoft.com/office/word/2018/wordml/cex" xmlns:w16cid="http://schemas.microsoft.com/office/word/2016/wordml/cid" xmlns:w16="http://schemas.microsoft.com/office/word/2018/wordml" xmlns:w16du="http://schemas.microsoft.com/office/word/2023/wordml/word16du" xmlns:w16sdtdh="http://schemas.microsoft.com/office/word/2020/wordml/sdtdatahash" xmlns:w16se="http://schemas.microsoft.com/office/word/2015/wordml/symex" xmlns:wpg="http://schemas.microsoft.com/office/word/2010/wordprocessingGroup" xmlns:wpi="http://schemas.microsoft.com/office/word/2010/wordprocessingInk" xmlns:wne="http://schemas.microsoft.com/office/word/2006/wordml" xmlns:wps="http://schemas.microsoft.com/office/word/2010/wordprocessingShape" mc:Ignorable="w14 w15 w16se w16cid w16 w16cex w16sdtdh w16du wp14">
   <w:endnote w:type="separator" w:id="-1">
     <w:p>
       <w:pPr>
@@ -37300,7 +37435,7 @@
 </file>
 
 <file path=word/footer1.xml><?xml version="1.0" encoding="utf-8"?>
-<w:ftr xmlns:wpc="http://schemas.microsoft.com/office/word/2010/wordprocessingCanvas" xmlns:cx="http://schemas.microsoft.com/office/drawing/2014/chartex" xmlns:cx1="http://schemas.microsoft.com/office/drawing/2015/9/8/chartex" xmlns:cx2="http://schemas.microsoft.com/office/drawing/2015/10/21/chartex" xmlns:cx3="http://schemas.microsoft.com/office/drawing/2016/5/9/chartex" xmlns:cx4="http://schemas.microsoft.com/office/drawing/2016/5/10/chartex" xmlns:cx5="http://schemas.microsoft.com/office/drawing/2016/5/11/chartex" xmlns:cx6="http://schemas.microsoft.com/office/drawing/2016/5/12/chartex" xmlns:cx7="http://schemas.microsoft.com/office/drawing/2016/5/13/chartex" xmlns:cx8="http://schemas.microsoft.com/office/drawing/2016/5/14/chartex" xmlns:mc="http://schemas.openxmlformats.org/markup-compatibility/2006" xmlns:aink="http://schemas.microsoft.com/office/drawing/2016/ink" xmlns:am3d="http://schemas.microsoft.com/office/drawing/2017/model3d" xmlns:o="urn:schemas-microsoft-com:office:office" xmlns:oel="http://schemas.microsoft.com/office/2019/extlst" xmlns:r="http://schemas.openxmlformats.org/officeDocument/2006/relationships" xmlns:m="http://schemas.openxmlformats.org/officeDocument/2006/math" xmlns:v="urn:schemas-microsoft-com:vml" xmlns:wp14="http://schemas.microsoft.com/office/word/2010/wordprocessingDrawing" xmlns:wp="http://schemas.openxmlformats.org/drawingml/2006/wordprocessingDrawing" xmlns:w10="urn:schemas-microsoft-com:office:word" xmlns:w="http://schemas.openxmlformats.org/wordprocessingml/2006/main" xmlns:w14="http://schemas.microsoft.com/office/word/2010/wordml" xmlns:w15="http://schemas.microsoft.com/office/word/2012/wordml" xmlns:w16cex="http://schemas.microsoft.com/office/word/2018/wordml/cex" xmlns:w16cid="http://schemas.microsoft.com/office/word/2016/wordml/cid" xmlns:w16="http://schemas.microsoft.com/office/word/2018/wordml" xmlns:w16du="http://schemas.microsoft.com/office/word/2023/wordml/word16du" xmlns:w16sdtdh="http://schemas.microsoft.com/office/word/2020/wordml/sdtdatahash" xmlns:w16se="http://schemas.microsoft.com/office/word/2015/wordml/symex" xmlns:wpg="http://schemas.microsoft.com/office/word/2010/wordprocessingGroup" xmlns:wpi="http://schemas.microsoft.com/office/word/2010/wordprocessingInk" xmlns:wne="http://schemas.microsoft.com/office/word/2006/wordml" xmlns:wps="http://schemas.microsoft.com/office/word/2010/wordprocessingShape" mc:Ignorable="w14 w15 w16se w16cid w16 w16cex w16sdtdh wp14">
+<w:ftr xmlns:wpc="http://schemas.microsoft.com/office/word/2010/wordprocessingCanvas" xmlns:cx="http://schemas.microsoft.com/office/drawing/2014/chartex" xmlns:cx1="http://schemas.microsoft.com/office/drawing/2015/9/8/chartex" xmlns:cx2="http://schemas.microsoft.com/office/drawing/2015/10/21/chartex" xmlns:cx3="http://schemas.microsoft.com/office/drawing/2016/5/9/chartex" xmlns:cx4="http://schemas.microsoft.com/office/drawing/2016/5/10/chartex" xmlns:cx5="http://schemas.microsoft.com/office/drawing/2016/5/11/chartex" xmlns:cx6="http://schemas.microsoft.com/office/drawing/2016/5/12/chartex" xmlns:cx7="http://schemas.microsoft.com/office/drawing/2016/5/13/chartex" xmlns:cx8="http://schemas.microsoft.com/office/drawing/2016/5/14/chartex" xmlns:mc="http://schemas.openxmlformats.org/markup-compatibility/2006" xmlns:aink="http://schemas.microsoft.com/office/drawing/2016/ink" xmlns:am3d="http://schemas.microsoft.com/office/drawing/2017/model3d" xmlns:o="urn:schemas-microsoft-com:office:office" xmlns:oel="http://schemas.microsoft.com/office/2019/extlst" xmlns:r="http://schemas.openxmlformats.org/officeDocument/2006/relationships" xmlns:m="http://schemas.openxmlformats.org/officeDocument/2006/math" xmlns:v="urn:schemas-microsoft-com:vml" xmlns:wp14="http://schemas.microsoft.com/office/word/2010/wordprocessingDrawing" xmlns:wp="http://schemas.openxmlformats.org/drawingml/2006/wordprocessingDrawing" xmlns:w10="urn:schemas-microsoft-com:office:word" xmlns:w="http://schemas.openxmlformats.org/wordprocessingml/2006/main" xmlns:w14="http://schemas.microsoft.com/office/word/2010/wordml" xmlns:w15="http://schemas.microsoft.com/office/word/2012/wordml" xmlns:w16cex="http://schemas.microsoft.com/office/word/2018/wordml/cex" xmlns:w16cid="http://schemas.microsoft.com/office/word/2016/wordml/cid" xmlns:w16="http://schemas.microsoft.com/office/word/2018/wordml" xmlns:w16du="http://schemas.microsoft.com/office/word/2023/wordml/word16du" xmlns:w16sdtdh="http://schemas.microsoft.com/office/word/2020/wordml/sdtdatahash" xmlns:w16se="http://schemas.microsoft.com/office/word/2015/wordml/symex" xmlns:wpg="http://schemas.microsoft.com/office/word/2010/wordprocessingGroup" xmlns:wpi="http://schemas.microsoft.com/office/word/2010/wordprocessingInk" xmlns:wne="http://schemas.microsoft.com/office/word/2006/wordml" xmlns:wps="http://schemas.microsoft.com/office/word/2010/wordprocessingShape" mc:Ignorable="w14 w15 w16se w16cid w16 w16cex w16sdtdh w16du wp14">
   <w:p>
     <w:pPr>
       <w:pStyle w:val="BodyText"/>
@@ -37314,7 +37449,7 @@
 </file>
 
 <file path=word/footer2.xml><?xml version="1.0" encoding="utf-8"?>
-<w:ftr xmlns:wpc="http://schemas.microsoft.com/office/word/2010/wordprocessingCanvas" xmlns:cx="http://schemas.microsoft.com/office/drawing/2014/chartex" xmlns:cx1="http://schemas.microsoft.com/office/drawing/2015/9/8/chartex" xmlns:cx2="http://schemas.microsoft.com/office/drawing/2015/10/21/chartex" xmlns:cx3="http://schemas.microsoft.com/office/drawing/2016/5/9/chartex" xmlns:cx4="http://schemas.microsoft.com/office/drawing/2016/5/10/chartex" xmlns:cx5="http://schemas.microsoft.com/office/drawing/2016/5/11/chartex" xmlns:cx6="http://schemas.microsoft.com/office/drawing/2016/5/12/chartex" xmlns:cx7="http://schemas.microsoft.com/office/drawing/2016/5/13/chartex" xmlns:cx8="http://schemas.microsoft.com/office/drawing/2016/5/14/chartex" xmlns:mc="http://schemas.openxmlformats.org/markup-compatibility/2006" xmlns:aink="http://schemas.microsoft.com/office/drawing/2016/ink" xmlns:am3d="http://schemas.microsoft.com/office/drawing/2017/model3d" xmlns:o="urn:schemas-microsoft-com:office:office" xmlns:oel="http://schemas.microsoft.com/office/2019/extlst" xmlns:r="http://schemas.openxmlformats.org/officeDocument/2006/relationships" xmlns:m="http://schemas.openxmlformats.org/officeDocument/2006/math" xmlns:v="urn:schemas-microsoft-com:vml" xmlns:wp14="http://schemas.microsoft.com/office/word/2010/wordprocessingDrawing" xmlns:wp="http://schemas.openxmlformats.org/drawingml/2006/wordprocessingDrawing" xmlns:w10="urn:schemas-microsoft-com:office:word" xmlns:w="http://schemas.openxmlformats.org/wordprocessingml/2006/main" xmlns:w14="http://schemas.microsoft.com/office/word/2010/wordml" xmlns:w15="http://schemas.microsoft.com/office/word/2012/wordml" xmlns:w16cex="http://schemas.microsoft.com/office/word/2018/wordml/cex" xmlns:w16cid="http://schemas.microsoft.com/office/word/2016/wordml/cid" xmlns:w16="http://schemas.microsoft.com/office/word/2018/wordml" xmlns:w16du="http://schemas.microsoft.com/office/word/2023/wordml/word16du" xmlns:w16sdtdh="http://schemas.microsoft.com/office/word/2020/wordml/sdtdatahash" xmlns:w16se="http://schemas.microsoft.com/office/word/2015/wordml/symex" xmlns:wpg="http://schemas.microsoft.com/office/word/2010/wordprocessingGroup" xmlns:wpi="http://schemas.microsoft.com/office/word/2010/wordprocessingInk" xmlns:wne="http://schemas.microsoft.com/office/word/2006/wordml" xmlns:wps="http://schemas.microsoft.com/office/word/2010/wordprocessingShape" mc:Ignorable="w14 w15 w16se w16cid w16 w16cex w16sdtdh wp14">
+<w:ftr xmlns:wpc="http://schemas.microsoft.com/office/word/2010/wordprocessingCanvas" xmlns:cx="http://schemas.microsoft.com/office/drawing/2014/chartex" xmlns:cx1="http://schemas.microsoft.com/office/drawing/2015/9/8/chartex" xmlns:cx2="http://schemas.microsoft.com/office/drawing/2015/10/21/chartex" xmlns:cx3="http://schemas.microsoft.com/office/drawing/2016/5/9/chartex" xmlns:cx4="http://schemas.microsoft.com/office/drawing/2016/5/10/chartex" xmlns:cx5="http://schemas.microsoft.com/office/drawing/2016/5/11/chartex" xmlns:cx6="http://schemas.microsoft.com/office/drawing/2016/5/12/chartex" xmlns:cx7="http://schemas.microsoft.com/office/drawing/2016/5/13/chartex" xmlns:cx8="http://schemas.microsoft.com/office/drawing/2016/5/14/chartex" xmlns:mc="http://schemas.openxmlformats.org/markup-compatibility/2006" xmlns:aink="http://schemas.microsoft.com/office/drawing/2016/ink" xmlns:am3d="http://schemas.microsoft.com/office/drawing/2017/model3d" xmlns:o="urn:schemas-microsoft-com:office:office" xmlns:oel="http://schemas.microsoft.com/office/2019/extlst" xmlns:r="http://schemas.openxmlformats.org/officeDocument/2006/relationships" xmlns:m="http://schemas.openxmlformats.org/officeDocument/2006/math" xmlns:v="urn:schemas-microsoft-com:vml" xmlns:wp14="http://schemas.microsoft.com/office/word/2010/wordprocessingDrawing" xmlns:wp="http://schemas.openxmlformats.org/drawingml/2006/wordprocessingDrawing" xmlns:w10="urn:schemas-microsoft-com:office:word" xmlns:w="http://schemas.openxmlformats.org/wordprocessingml/2006/main" xmlns:w14="http://schemas.microsoft.com/office/word/2010/wordml" xmlns:w15="http://schemas.microsoft.com/office/word/2012/wordml" xmlns:w16cex="http://schemas.microsoft.com/office/word/2018/wordml/cex" xmlns:w16cid="http://schemas.microsoft.com/office/word/2016/wordml/cid" xmlns:w16="http://schemas.microsoft.com/office/word/2018/wordml" xmlns:w16du="http://schemas.microsoft.com/office/word/2023/wordml/word16du" xmlns:w16sdtdh="http://schemas.microsoft.com/office/word/2020/wordml/sdtdatahash" xmlns:w16se="http://schemas.microsoft.com/office/word/2015/wordml/symex" xmlns:wpg="http://schemas.microsoft.com/office/word/2010/wordprocessingGroup" xmlns:wpi="http://schemas.microsoft.com/office/word/2010/wordprocessingInk" xmlns:wne="http://schemas.microsoft.com/office/word/2006/wordml" xmlns:wps="http://schemas.microsoft.com/office/word/2010/wordprocessingShape" mc:Ignorable="w14 w15 w16se w16cid w16 w16cex w16sdtdh w16du wp14">
   <w:p>
     <w:pPr>
       <w:pStyle w:val="BodyText"/>
@@ -37328,7 +37463,7 @@
 </file>
 
 <file path=word/footnotes.xml><?xml version="1.0" encoding="utf-8"?>
-<w:footnotes xmlns:wpc="http://schemas.microsoft.com/office/word/2010/wordprocessingCanvas" xmlns:cx="http://schemas.microsoft.com/office/drawing/2014/chartex" xmlns:cx1="http://schemas.microsoft.com/office/drawing/2015/9/8/chartex" xmlns:cx2="http://schemas.microsoft.com/office/drawing/2015/10/21/chartex" xmlns:cx3="http://schemas.microsoft.com/office/drawing/2016/5/9/chartex" xmlns:cx4="http://schemas.microsoft.com/office/drawing/2016/5/10/chartex" xmlns:cx5="http://schemas.microsoft.com/office/drawing/2016/5/11/chartex" xmlns:cx6="http://schemas.microsoft.com/office/drawing/2016/5/12/chartex" xmlns:cx7="http://schemas.microsoft.com/office/drawing/2016/5/13/chartex" xmlns:cx8="http://schemas.microsoft.com/office/drawing/2016/5/14/chartex" xmlns:mc="http://schemas.openxmlformats.org/markup-compatibility/2006" xmlns:aink="http://schemas.microsoft.com/office/drawing/2016/ink" xmlns:am3d="http://schemas.microsoft.com/office/drawing/2017/model3d" xmlns:o="urn:schemas-microsoft-com:office:office" xmlns:oel="http://schemas.microsoft.com/office/2019/extlst" xmlns:r="http://schemas.openxmlformats.org/officeDocument/2006/relationships" xmlns:m="http://schemas.openxmlformats.org/officeDocument/2006/math" xmlns:v="urn:schemas-microsoft-com:vml" xmlns:wp14="http://schemas.microsoft.com/office/word/2010/wordprocessingDrawing" xmlns:wp="http://schemas.openxmlformats.org/drawingml/2006/wordprocessingDrawing" xmlns:w10="urn:schemas-microsoft-com:office:word" xmlns:w="http://schemas.openxmlformats.org/wordprocessingml/2006/main" xmlns:w14="http://schemas.microsoft.com/office/word/2010/wordml" xmlns:w15="http://schemas.microsoft.com/office/word/2012/wordml" xmlns:w16cex="http://schemas.microsoft.com/office/word/2018/wordml/cex" xmlns:w16cid="http://schemas.microsoft.com/office/word/2016/wordml/cid" xmlns:w16="http://schemas.microsoft.com/office/word/2018/wordml" xmlns:w16du="http://schemas.microsoft.com/office/word/2023/wordml/word16du" xmlns:w16sdtdh="http://schemas.microsoft.com/office/word/2020/wordml/sdtdatahash" xmlns:w16se="http://schemas.microsoft.com/office/word/2015/wordml/symex" xmlns:wpg="http://schemas.microsoft.com/office/word/2010/wordprocessingGroup" xmlns:wpi="http://schemas.microsoft.com/office/word/2010/wordprocessingInk" xmlns:wne="http://schemas.microsoft.com/office/word/2006/wordml" xmlns:wps="http://schemas.microsoft.com/office/word/2010/wordprocessingShape" mc:Ignorable="w14 w15 w16se w16cid w16 w16cex w16sdtdh wp14">
+<w:footnotes xmlns:wpc="http://schemas.microsoft.com/office/word/2010/wordprocessingCanvas" xmlns:cx="http://schemas.microsoft.com/office/drawing/2014/chartex" xmlns:cx1="http://schemas.microsoft.com/office/drawing/2015/9/8/chartex" xmlns:cx2="http://schemas.microsoft.com/office/drawing/2015/10/21/chartex" xmlns:cx3="http://schemas.microsoft.com/office/drawing/2016/5/9/chartex" xmlns:cx4="http://schemas.microsoft.com/office/drawing/2016/5/10/chartex" xmlns:cx5="http://schemas.microsoft.com/office/drawing/2016/5/11/chartex" xmlns:cx6="http://schemas.microsoft.com/office/drawing/2016/5/12/chartex" xmlns:cx7="http://schemas.microsoft.com/office/drawing/2016/5/13/chartex" xmlns:cx8="http://schemas.microsoft.com/office/drawing/2016/5/14/chartex" xmlns:mc="http://schemas.openxmlformats.org/markup-compatibility/2006" xmlns:aink="http://schemas.microsoft.com/office/drawing/2016/ink" xmlns:am3d="http://schemas.microsoft.com/office/drawing/2017/model3d" xmlns:o="urn:schemas-microsoft-com:office:office" xmlns:oel="http://schemas.microsoft.com/office/2019/extlst" xmlns:r="http://schemas.openxmlformats.org/officeDocument/2006/relationships" xmlns:m="http://schemas.openxmlformats.org/officeDocument/2006/math" xmlns:v="urn:schemas-microsoft-com:vml" xmlns:wp14="http://schemas.microsoft.com/office/word/2010/wordprocessingDrawing" xmlns:wp="http://schemas.openxmlformats.org/drawingml/2006/wordprocessingDrawing" xmlns:w10="urn:schemas-microsoft-com:office:word" xmlns:w="http://schemas.openxmlformats.org/wordprocessingml/2006/main" xmlns:w14="http://schemas.microsoft.com/office/word/2010/wordml" xmlns:w15="http://schemas.microsoft.com/office/word/2012/wordml" xmlns:w16cex="http://schemas.microsoft.com/office/word/2018/wordml/cex" xmlns:w16cid="http://schemas.microsoft.com/office/word/2016/wordml/cid" xmlns:w16="http://schemas.microsoft.com/office/word/2018/wordml" xmlns:w16du="http://schemas.microsoft.com/office/word/2023/wordml/word16du" xmlns:w16sdtdh="http://schemas.microsoft.com/office/word/2020/wordml/sdtdatahash" xmlns:w16se="http://schemas.microsoft.com/office/word/2015/wordml/symex" xmlns:wpg="http://schemas.microsoft.com/office/word/2010/wordprocessingGroup" xmlns:wpi="http://schemas.microsoft.com/office/word/2010/wordprocessingInk" xmlns:wne="http://schemas.microsoft.com/office/word/2006/wordml" xmlns:wps="http://schemas.microsoft.com/office/word/2010/wordprocessingShape" mc:Ignorable="w14 w15 w16se w16cid w16 w16cex w16sdtdh w16du wp14">
   <w:footnote w:type="separator" w:id="-1">
     <w:p>
       <w:pPr>
@@ -37353,7 +37488,7 @@
 </file>
 
 <file path=word/header1.xml><?xml version="1.0" encoding="utf-8"?>
-<w:hdr xmlns:wpc="http://schemas.microsoft.com/office/word/2010/wordprocessingCanvas" xmlns:cx="http://schemas.microsoft.com/office/drawing/2014/chartex" xmlns:cx1="http://schemas.microsoft.com/office/drawing/2015/9/8/chartex" xmlns:cx2="http://schemas.microsoft.com/office/drawing/2015/10/21/chartex" xmlns:cx3="http://schemas.microsoft.com/office/drawing/2016/5/9/chartex" xmlns:cx4="http://schemas.microsoft.com/office/drawing/2016/5/10/chartex" xmlns:cx5="http://schemas.microsoft.com/office/drawing/2016/5/11/chartex" xmlns:cx6="http://schemas.microsoft.com/office/drawing/2016/5/12/chartex" xmlns:cx7="http://schemas.microsoft.com/office/drawing/2016/5/13/chartex" xmlns:cx8="http://schemas.microsoft.com/office/drawing/2016/5/14/chartex" xmlns:mc="http://schemas.openxmlformats.org/markup-compatibility/2006" xmlns:aink="http://schemas.microsoft.com/office/drawing/2016/ink" xmlns:am3d="http://schemas.microsoft.com/office/drawing/2017/model3d" xmlns:o="urn:schemas-microsoft-com:office:office" xmlns:oel="http://schemas.microsoft.com/office/2019/extlst" xmlns:r="http://schemas.openxmlformats.org/officeDocument/2006/relationships" xmlns:m="http://schemas.openxmlformats.org/officeDocument/2006/math" xmlns:v="urn:schemas-microsoft-com:vml" xmlns:wp14="http://schemas.microsoft.com/office/word/2010/wordprocessingDrawing" xmlns:wp="http://schemas.openxmlformats.org/drawingml/2006/wordprocessingDrawing" xmlns:w10="urn:schemas-microsoft-com:office:word" xmlns:w="http://schemas.openxmlformats.org/wordprocessingml/2006/main" xmlns:w14="http://schemas.microsoft.com/office/word/2010/wordml" xmlns:w15="http://schemas.microsoft.com/office/word/2012/wordml" xmlns:w16cex="http://schemas.microsoft.com/office/word/2018/wordml/cex" xmlns:w16cid="http://schemas.microsoft.com/office/word/2016/wordml/cid" xmlns:w16="http://schemas.microsoft.com/office/word/2018/wordml" xmlns:w16du="http://schemas.microsoft.com/office/word/2023/wordml/word16du" xmlns:w16sdtdh="http://schemas.microsoft.com/office/word/2020/wordml/sdtdatahash" xmlns:w16se="http://schemas.microsoft.com/office/word/2015/wordml/symex" xmlns:wpg="http://schemas.microsoft.com/office/word/2010/wordprocessingGroup" xmlns:wpi="http://schemas.microsoft.com/office/word/2010/wordprocessingInk" xmlns:wne="http://schemas.microsoft.com/office/word/2006/wordml" xmlns:wps="http://schemas.microsoft.com/office/word/2010/wordprocessingShape" mc:Ignorable="w14 w15 w16se w16cid w16 w16cex w16sdtdh wp14">
+<w:hdr xmlns:wpc="http://schemas.microsoft.com/office/word/2010/wordprocessingCanvas" xmlns:cx="http://schemas.microsoft.com/office/drawing/2014/chartex" xmlns:cx1="http://schemas.microsoft.com/office/drawing/2015/9/8/chartex" xmlns:cx2="http://schemas.microsoft.com/office/drawing/2015/10/21/chartex" xmlns:cx3="http://schemas.microsoft.com/office/drawing/2016/5/9/chartex" xmlns:cx4="http://schemas.microsoft.com/office/drawing/2016/5/10/chartex" xmlns:cx5="http://schemas.microsoft.com/office/drawing/2016/5/11/chartex" xmlns:cx6="http://schemas.microsoft.com/office/drawing/2016/5/12/chartex" xmlns:cx7="http://schemas.microsoft.com/office/drawing/2016/5/13/chartex" xmlns:cx8="http://schemas.microsoft.com/office/drawing/2016/5/14/chartex" xmlns:mc="http://schemas.openxmlformats.org/markup-compatibility/2006" xmlns:aink="http://schemas.microsoft.com/office/drawing/2016/ink" xmlns:am3d="http://schemas.microsoft.com/office/drawing/2017/model3d" xmlns:o="urn:schemas-microsoft-com:office:office" xmlns:oel="http://schemas.microsoft.com/office/2019/extlst" xmlns:r="http://schemas.openxmlformats.org/officeDocument/2006/relationships" xmlns:m="http://schemas.openxmlformats.org/officeDocument/2006/math" xmlns:v="urn:schemas-microsoft-com:vml" xmlns:wp14="http://schemas.microsoft.com/office/word/2010/wordprocessingDrawing" xmlns:wp="http://schemas.openxmlformats.org/drawingml/2006/wordprocessingDrawing" xmlns:w10="urn:schemas-microsoft-com:office:word" xmlns:w="http://schemas.openxmlformats.org/wordprocessingml/2006/main" xmlns:w14="http://schemas.microsoft.com/office/word/2010/wordml" xmlns:w15="http://schemas.microsoft.com/office/word/2012/wordml" xmlns:w16cex="http://schemas.microsoft.com/office/word/2018/wordml/cex" xmlns:w16cid="http://schemas.microsoft.com/office/word/2016/wordml/cid" xmlns:w16="http://schemas.microsoft.com/office/word/2018/wordml" xmlns:w16du="http://schemas.microsoft.com/office/word/2023/wordml/word16du" xmlns:w16sdtdh="http://schemas.microsoft.com/office/word/2020/wordml/sdtdatahash" xmlns:w16se="http://schemas.microsoft.com/office/word/2015/wordml/symex" xmlns:wpg="http://schemas.microsoft.com/office/word/2010/wordprocessingGroup" xmlns:wpi="http://schemas.microsoft.com/office/word/2010/wordprocessingInk" xmlns:wne="http://schemas.microsoft.com/office/word/2006/wordml" xmlns:wps="http://schemas.microsoft.com/office/word/2010/wordprocessingShape" mc:Ignorable="w14 w15 w16se w16cid w16 w16cex w16sdtdh w16du wp14">
   <w:p>
     <w:pPr>
       <w:pStyle w:val="BodyText"/>
@@ -37367,7 +37502,7 @@
 </file>
 
 <file path=word/header2.xml><?xml version="1.0" encoding="utf-8"?>
-<w:hdr xmlns:wpc="http://schemas.microsoft.com/office/word/2010/wordprocessingCanvas" xmlns:cx="http://schemas.microsoft.com/office/drawing/2014/chartex" xmlns:cx1="http://schemas.microsoft.com/office/drawing/2015/9/8/chartex" xmlns:cx2="http://schemas.microsoft.com/office/drawing/2015/10/21/chartex" xmlns:cx3="http://schemas.microsoft.com/office/drawing/2016/5/9/chartex" xmlns:cx4="http://schemas.microsoft.com/office/drawing/2016/5/10/chartex" xmlns:cx5="http://schemas.microsoft.com/office/drawing/2016/5/11/chartex" xmlns:cx6="http://schemas.microsoft.com/office/drawing/2016/5/12/chartex" xmlns:cx7="http://schemas.microsoft.com/office/drawing/2016/5/13/chartex" xmlns:cx8="http://schemas.microsoft.com/office/drawing/2016/5/14/chartex" xmlns:mc="http://schemas.openxmlformats.org/markup-compatibility/2006" xmlns:aink="http://schemas.microsoft.com/office/drawing/2016/ink" xmlns:am3d="http://schemas.microsoft.com/office/drawing/2017/model3d" xmlns:o="urn:schemas-microsoft-com:office:office" xmlns:oel="http://schemas.microsoft.com/office/2019/extlst" xmlns:r="http://schemas.openxmlformats.org/officeDocument/2006/relationships" xmlns:m="http://schemas.openxmlformats.org/officeDocument/2006/math" xmlns:v="urn:schemas-microsoft-com:vml" xmlns:wp14="http://schemas.microsoft.com/office/word/2010/wordprocessingDrawing" xmlns:wp="http://schemas.openxmlformats.org/drawingml/2006/wordprocessingDrawing" xmlns:w10="urn:schemas-microsoft-com:office:word" xmlns:w="http://schemas.openxmlformats.org/wordprocessingml/2006/main" xmlns:w14="http://schemas.microsoft.com/office/word/2010/wordml" xmlns:w15="http://schemas.microsoft.com/office/word/2012/wordml" xmlns:w16cex="http://schemas.microsoft.com/office/word/2018/wordml/cex" xmlns:w16cid="http://schemas.microsoft.com/office/word/2016/wordml/cid" xmlns:w16="http://schemas.microsoft.com/office/word/2018/wordml" xmlns:w16du="http://schemas.microsoft.com/office/word/2023/wordml/word16du" xmlns:w16sdtdh="http://schemas.microsoft.com/office/word/2020/wordml/sdtdatahash" xmlns:w16se="http://schemas.microsoft.com/office/word/2015/wordml/symex" xmlns:wpg="http://schemas.microsoft.com/office/word/2010/wordprocessingGroup" xmlns:wpi="http://schemas.microsoft.com/office/word/2010/wordprocessingInk" xmlns:wne="http://schemas.microsoft.com/office/word/2006/wordml" xmlns:wps="http://schemas.microsoft.com/office/word/2010/wordprocessingShape" mc:Ignorable="w14 w15 w16se w16cid w16 w16cex w16sdtdh wp14">
+<w:hdr xmlns:wpc="http://schemas.microsoft.com/office/word/2010/wordprocessingCanvas" xmlns:cx="http://schemas.microsoft.com/office/drawing/2014/chartex" xmlns:cx1="http://schemas.microsoft.com/office/drawing/2015/9/8/chartex" xmlns:cx2="http://schemas.microsoft.com/office/drawing/2015/10/21/chartex" xmlns:cx3="http://schemas.microsoft.com/office/drawing/2016/5/9/chartex" xmlns:cx4="http://schemas.microsoft.com/office/drawing/2016/5/10/chartex" xmlns:cx5="http://schemas.microsoft.com/office/drawing/2016/5/11/chartex" xmlns:cx6="http://schemas.microsoft.com/office/drawing/2016/5/12/chartex" xmlns:cx7="http://schemas.microsoft.com/office/drawing/2016/5/13/chartex" xmlns:cx8="http://schemas.microsoft.com/office/drawing/2016/5/14/chartex" xmlns:mc="http://schemas.openxmlformats.org/markup-compatibility/2006" xmlns:aink="http://schemas.microsoft.com/office/drawing/2016/ink" xmlns:am3d="http://schemas.microsoft.com/office/drawing/2017/model3d" xmlns:o="urn:schemas-microsoft-com:office:office" xmlns:oel="http://schemas.microsoft.com/office/2019/extlst" xmlns:r="http://schemas.openxmlformats.org/officeDocument/2006/relationships" xmlns:m="http://schemas.openxmlformats.org/officeDocument/2006/math" xmlns:v="urn:schemas-microsoft-com:vml" xmlns:wp14="http://schemas.microsoft.com/office/word/2010/wordprocessingDrawing" xmlns:wp="http://schemas.openxmlformats.org/drawingml/2006/wordprocessingDrawing" xmlns:w10="urn:schemas-microsoft-com:office:word" xmlns:w="http://schemas.openxmlformats.org/wordprocessingml/2006/main" xmlns:w14="http://schemas.microsoft.com/office/word/2010/wordml" xmlns:w15="http://schemas.microsoft.com/office/word/2012/wordml" xmlns:w16cex="http://schemas.microsoft.com/office/word/2018/wordml/cex" xmlns:w16cid="http://schemas.microsoft.com/office/word/2016/wordml/cid" xmlns:w16="http://schemas.microsoft.com/office/word/2018/wordml" xmlns:w16du="http://schemas.microsoft.com/office/word/2023/wordml/word16du" xmlns:w16sdtdh="http://schemas.microsoft.com/office/word/2020/wordml/sdtdatahash" xmlns:w16se="http://schemas.microsoft.com/office/word/2015/wordml/symex" xmlns:wpg="http://schemas.microsoft.com/office/word/2010/wordprocessingGroup" xmlns:wpi="http://schemas.microsoft.com/office/word/2010/wordprocessingInk" xmlns:wne="http://schemas.microsoft.com/office/word/2006/wordml" xmlns:wps="http://schemas.microsoft.com/office/word/2010/wordprocessingShape" mc:Ignorable="w14 w15 w16se w16cid w16 w16cex w16sdtdh w16du wp14">
   <w:p>
     <w:pPr>
       <w:pStyle w:val="BodyText"/>
@@ -37381,7 +37516,7 @@
 </file>
 
 <file path=word/numbering.xml><?xml version="1.0" encoding="utf-8"?>
-<w:numbering xmlns:wpc="http://schemas.microsoft.com/office/word/2010/wordprocessingCanvas" xmlns:cx="http://schemas.microsoft.com/office/drawing/2014/chartex" xmlns:cx1="http://schemas.microsoft.com/office/drawing/2015/9/8/chartex" xmlns:cx2="http://schemas.microsoft.com/office/drawing/2015/10/21/chartex" xmlns:cx3="http://schemas.microsoft.com/office/drawing/2016/5/9/chartex" xmlns:cx4="http://schemas.microsoft.com/office/drawing/2016/5/10/chartex" xmlns:cx5="http://schemas.microsoft.com/office/drawing/2016/5/11/chartex" xmlns:cx6="http://schemas.microsoft.com/office/drawing/2016/5/12/chartex" xmlns:cx7="http://schemas.microsoft.com/office/drawing/2016/5/13/chartex" xmlns:cx8="http://schemas.microsoft.com/office/drawing/2016/5/14/chartex" xmlns:mc="http://schemas.openxmlformats.org/markup-compatibility/2006" xmlns:aink="http://schemas.microsoft.com/office/drawing/2016/ink" xmlns:am3d="http://schemas.microsoft.com/office/drawing/2017/model3d" xmlns:o="urn:schemas-microsoft-com:office:office" xmlns:oel="http://schemas.microsoft.com/office/2019/extlst" xmlns:r="http://schemas.openxmlformats.org/officeDocument/2006/relationships" xmlns:m="http://schemas.openxmlformats.org/officeDocument/2006/math" xmlns:v="urn:schemas-microsoft-com:vml" xmlns:wp14="http://schemas.microsoft.com/office/word/2010/wordprocessingDrawing" xmlns:wp="http://schemas.openxmlformats.org/drawingml/2006/wordprocessingDrawing" xmlns:w10="urn:schemas-microsoft-com:office:word" xmlns:w="http://schemas.openxmlformats.org/wordprocessingml/2006/main" xmlns:w14="http://schemas.microsoft.com/office/word/2010/wordml" xmlns:w15="http://schemas.microsoft.com/office/word/2012/wordml" xmlns:w16cex="http://schemas.microsoft.com/office/word/2018/wordml/cex" xmlns:w16cid="http://schemas.microsoft.com/office/word/2016/wordml/cid" xmlns:w16="http://schemas.microsoft.com/office/word/2018/wordml" xmlns:w16du="http://schemas.microsoft.com/office/word/2023/wordml/word16du" xmlns:w16sdtdh="http://schemas.microsoft.com/office/word/2020/wordml/sdtdatahash" xmlns:w16se="http://schemas.microsoft.com/office/word/2015/wordml/symex" xmlns:wpg="http://schemas.microsoft.com/office/word/2010/wordprocessingGroup" xmlns:wpi="http://schemas.microsoft.com/office/word/2010/wordprocessingInk" xmlns:wne="http://schemas.microsoft.com/office/word/2006/wordml" xmlns:wps="http://schemas.microsoft.com/office/word/2010/wordprocessingShape" mc:Ignorable="w14 w15 w16se w16cid w16 w16cex w16sdtdh wp14">
+<w:numbering xmlns:wpc="http://schemas.microsoft.com/office/word/2010/wordprocessingCanvas" xmlns:cx="http://schemas.microsoft.com/office/drawing/2014/chartex" xmlns:cx1="http://schemas.microsoft.com/office/drawing/2015/9/8/chartex" xmlns:cx2="http://schemas.microsoft.com/office/drawing/2015/10/21/chartex" xmlns:cx3="http://schemas.microsoft.com/office/drawing/2016/5/9/chartex" xmlns:cx4="http://schemas.microsoft.com/office/drawing/2016/5/10/chartex" xmlns:cx5="http://schemas.microsoft.com/office/drawing/2016/5/11/chartex" xmlns:cx6="http://schemas.microsoft.com/office/drawing/2016/5/12/chartex" xmlns:cx7="http://schemas.microsoft.com/office/drawing/2016/5/13/chartex" xmlns:cx8="http://schemas.microsoft.com/office/drawing/2016/5/14/chartex" xmlns:mc="http://schemas.openxmlformats.org/markup-compatibility/2006" xmlns:aink="http://schemas.microsoft.com/office/drawing/2016/ink" xmlns:am3d="http://schemas.microsoft.com/office/drawing/2017/model3d" xmlns:o="urn:schemas-microsoft-com:office:office" xmlns:oel="http://schemas.microsoft.com/office/2019/extlst" xmlns:r="http://schemas.openxmlformats.org/officeDocument/2006/relationships" xmlns:m="http://schemas.openxmlformats.org/officeDocument/2006/math" xmlns:v="urn:schemas-microsoft-com:vml" xmlns:wp14="http://schemas.microsoft.com/office/word/2010/wordprocessingDrawing" xmlns:wp="http://schemas.openxmlformats.org/drawingml/2006/wordprocessingDrawing" xmlns:w10="urn:schemas-microsoft-com:office:word" xmlns:w="http://schemas.openxmlformats.org/wordprocessingml/2006/main" xmlns:w14="http://schemas.microsoft.com/office/word/2010/wordml" xmlns:w15="http://schemas.microsoft.com/office/word/2012/wordml" xmlns:w16cex="http://schemas.microsoft.com/office/word/2018/wordml/cex" xmlns:w16cid="http://schemas.microsoft.com/office/word/2016/wordml/cid" xmlns:w16="http://schemas.microsoft.com/office/word/2018/wordml" xmlns:w16du="http://schemas.microsoft.com/office/word/2023/wordml/word16du" xmlns:w16sdtdh="http://schemas.microsoft.com/office/word/2020/wordml/sdtdatahash" xmlns:w16se="http://schemas.microsoft.com/office/word/2015/wordml/symex" xmlns:wpg="http://schemas.microsoft.com/office/word/2010/wordprocessingGroup" xmlns:wpi="http://schemas.microsoft.com/office/word/2010/wordprocessingInk" xmlns:wne="http://schemas.microsoft.com/office/word/2006/wordml" xmlns:wps="http://schemas.microsoft.com/office/word/2010/wordprocessingShape" mc:Ignorable="w14 w15 w16se w16cid w16 w16cex w16sdtdh w16du wp14">
   <w:abstractNum w:abstractNumId="0" w15:restartNumberingAfterBreak="0">
     <w:nsid w:val="057B7DEB"/>
     <w:multiLevelType w:val="multilevel"/>
@@ -51307,7 +51442,7 @@
 </file>
 
 <file path=word/styles.xml><?xml version="1.0" encoding="utf-8"?>
-<w:styles xmlns:mc="http://schemas.openxmlformats.org/markup-compatibility/2006" xmlns:r="http://schemas.openxmlformats.org/officeDocument/2006/relationships" xmlns:w="http://schemas.openxmlformats.org/wordprocessingml/2006/main" xmlns:w14="http://schemas.microsoft.com/office/word/2010/wordml" xmlns:w15="http://schemas.microsoft.com/office/word/2012/wordml" xmlns:w16cex="http://schemas.microsoft.com/office/word/2018/wordml/cex" xmlns:w16cid="http://schemas.microsoft.com/office/word/2016/wordml/cid" xmlns:w16="http://schemas.microsoft.com/office/word/2018/wordml" xmlns:w16sdtdh="http://schemas.microsoft.com/office/word/2020/wordml/sdtdatahash" xmlns:w16se="http://schemas.microsoft.com/office/word/2015/wordml/symex" mc:Ignorable="w14 w15 w16se w16cid w16 w16cex w16sdtdh">
+<w:styles xmlns:mc="http://schemas.openxmlformats.org/markup-compatibility/2006" xmlns:r="http://schemas.openxmlformats.org/officeDocument/2006/relationships" xmlns:w="http://schemas.openxmlformats.org/wordprocessingml/2006/main" xmlns:w14="http://schemas.microsoft.com/office/word/2010/wordml" xmlns:w15="http://schemas.microsoft.com/office/word/2012/wordml" xmlns:w16cex="http://schemas.microsoft.com/office/word/2018/wordml/cex" xmlns:w16cid="http://schemas.microsoft.com/office/word/2016/wordml/cid" xmlns:w16="http://schemas.microsoft.com/office/word/2018/wordml" xmlns:w16du="http://schemas.microsoft.com/office/word/2023/wordml/word16du" xmlns:w16sdtdh="http://schemas.microsoft.com/office/word/2020/wordml/sdtdatahash" xmlns:w16se="http://schemas.microsoft.com/office/word/2015/wordml/symex" mc:Ignorable="w14 w15 w16se w16cid w16 w16cex w16sdtdh w16du">
   <w:docDefaults>
     <w:rPrDefault>
       <w:rPr>

</xml_diff>

<commit_message>
if else ifelse switch case & update laporan
</commit_message>
<xml_diff>
--- a/PROJECT ALGORITMA 3-AHMADI MUSLIM.docx
+++ b/PROJECT ALGORITMA 3-AHMADI MUSLIM.docx
@@ -17624,6 +17624,7 @@
       <w:r>
         <w:rPr>
           <w:rFonts w:ascii="Courier New" w:hAnsi="Courier New" w:cs="Courier New"/>
+          <w:noProof/>
           <w:sz w:val="20"/>
           <w:szCs w:val="20"/>
         </w:rPr>
@@ -18183,6 +18184,7 @@
       </w:pPr>
       <w:r>
         <w:rPr>
+          <w:noProof/>
           <w:color w:val="000000" w:themeColor="text1"/>
         </w:rPr>
         <w:drawing>
@@ -19413,6 +19415,7 @@
       <w:r>
         <w:rPr>
           <w:rFonts w:ascii="Times New Roman" w:hAnsi="Times New Roman" w:cs="Times New Roman"/>
+          <w:noProof/>
           <w:color w:val="000000" w:themeColor="text1"/>
           <w:sz w:val="24"/>
           <w:szCs w:val="24"/>
@@ -19770,6 +19773,7 @@
       <w:r>
         <w:rPr>
           <w:rFonts w:ascii="Courier New" w:hAnsi="Courier New" w:cs="Courier New"/>
+          <w:noProof/>
           <w:sz w:val="20"/>
           <w:szCs w:val="20"/>
         </w:rPr>
@@ -20573,6 +20577,7 @@
       <w:r>
         <w:rPr>
           <w:rFonts w:ascii="Times New Roman" w:hAnsi="Times New Roman" w:cs="Times New Roman"/>
+          <w:noProof/>
           <w:color w:val="000000" w:themeColor="text1"/>
           <w:sz w:val="24"/>
           <w:szCs w:val="24"/>
@@ -22649,6 +22654,7 @@
       <w:r>
         <w:rPr>
           <w:rFonts w:ascii="Times New Roman" w:hAnsi="Times New Roman" w:cs="Times New Roman"/>
+          <w:noProof/>
           <w:color w:val="000000" w:themeColor="text1"/>
           <w:sz w:val="24"/>
           <w:szCs w:val="24"/>
@@ -23064,6 +23070,7 @@
       <w:r>
         <w:rPr>
           <w:rFonts w:ascii="Times New Roman" w:hAnsi="Times New Roman" w:cs="Times New Roman"/>
+          <w:noProof/>
           <w:color w:val="000000" w:themeColor="text1"/>
           <w:sz w:val="24"/>
           <w:szCs w:val="24"/>
@@ -24396,6 +24403,7 @@
       </w:pPr>
       <w:r>
         <w:rPr>
+          <w:noProof/>
           <w:color w:val="000000" w:themeColor="text1"/>
         </w:rPr>
         <w:drawing>
@@ -25020,6 +25028,7 @@
       <w:r>
         <w:rPr>
           <w:rFonts w:ascii="Times New Roman" w:eastAsia="Times New Roman" w:hAnsi="Times New Roman" w:cs="Times New Roman"/>
+          <w:noProof/>
           <w:color w:val="000000" w:themeColor="text1"/>
           <w:spacing w:val="-6"/>
           <w:kern w:val="36"/>
@@ -25261,6 +25270,7 @@
       <w:r>
         <w:rPr>
           <w:rFonts w:ascii="Times New Roman" w:eastAsia="Times New Roman" w:hAnsi="Times New Roman" w:cs="Times New Roman"/>
+          <w:noProof/>
           <w:color w:val="000000" w:themeColor="text1"/>
           <w:spacing w:val="-6"/>
           <w:kern w:val="36"/>
@@ -26151,6 +26161,7 @@
       <w:r>
         <w:rPr>
           <w:rFonts w:ascii="Times New Roman" w:eastAsia="Times New Roman" w:hAnsi="Times New Roman" w:cs="Times New Roman"/>
+          <w:noProof/>
           <w:color w:val="000000" w:themeColor="text1"/>
           <w:spacing w:val="-6"/>
           <w:kern w:val="36"/>
@@ -27933,6 +27944,7 @@
       <w:r>
         <w:rPr>
           <w:rFonts w:ascii="Times New Roman" w:eastAsia="Times New Roman" w:hAnsi="Times New Roman" w:cs="Times New Roman"/>
+          <w:noProof/>
           <w:color w:val="000000" w:themeColor="text1"/>
           <w:sz w:val="24"/>
           <w:szCs w:val="24"/>
@@ -28901,6 +28913,7 @@
       <w:r>
         <w:rPr>
           <w:rFonts w:ascii="Times New Roman" w:eastAsia="Times New Roman" w:hAnsi="Times New Roman" w:cs="Times New Roman"/>
+          <w:noProof/>
           <w:color w:val="000000" w:themeColor="text1"/>
           <w:sz w:val="24"/>
           <w:szCs w:val="24"/>
@@ -29564,6 +29577,7 @@
       <w:r>
         <w:rPr>
           <w:rFonts w:ascii="Times New Roman" w:eastAsia="Times New Roman" w:hAnsi="Times New Roman" w:cs="Times New Roman"/>
+          <w:noProof/>
           <w:color w:val="000000" w:themeColor="text1"/>
           <w:sz w:val="24"/>
           <w:szCs w:val="24"/>
@@ -30559,6 +30573,7 @@
       <w:r>
         <w:rPr>
           <w:rFonts w:ascii="Times New Roman" w:eastAsia="Times New Roman" w:hAnsi="Times New Roman" w:cs="Times New Roman"/>
+          <w:noProof/>
           <w:color w:val="000000" w:themeColor="text1"/>
           <w:sz w:val="24"/>
           <w:szCs w:val="24"/>
@@ -31229,6 +31244,7 @@
       <w:r>
         <w:rPr>
           <w:rFonts w:ascii="Times New Roman" w:eastAsia="Times New Roman" w:hAnsi="Times New Roman" w:cs="Times New Roman"/>
+          <w:noProof/>
           <w:color w:val="000000" w:themeColor="text1"/>
           <w:sz w:val="24"/>
           <w:szCs w:val="24"/>
@@ -31674,6 +31690,7 @@
       <w:r>
         <w:rPr>
           <w:rFonts w:ascii="Times New Roman" w:eastAsia="Times New Roman" w:hAnsi="Times New Roman" w:cs="Times New Roman"/>
+          <w:noProof/>
           <w:color w:val="000000" w:themeColor="text1"/>
           <w:sz w:val="24"/>
           <w:szCs w:val="24"/>
@@ -33408,6 +33425,48 @@
           <w:szCs w:val="22"/>
         </w:rPr>
       </w:pPr>
+      <w:r>
+        <w:rPr>
+          <w:color w:val="000000" w:themeColor="text1"/>
+          <w:sz w:val="22"/>
+          <w:szCs w:val="22"/>
+        </w:rPr>
+        <w:drawing>
+          <wp:inline distT="0" distB="0" distL="0" distR="0" wp14:anchorId="1E496427" wp14:editId="35147850">
+            <wp:extent cx="5732145" cy="3319780"/>
+            <wp:effectExtent l="0" t="0" r="1905" b="0"/>
+            <wp:docPr id="715448653" name="Picture 1"/>
+            <wp:cNvGraphicFramePr>
+              <a:graphicFrameLocks xmlns:a="http://schemas.openxmlformats.org/drawingml/2006/main" noChangeAspect="1"/>
+            </wp:cNvGraphicFramePr>
+            <a:graphic xmlns:a="http://schemas.openxmlformats.org/drawingml/2006/main">
+              <a:graphicData uri="http://schemas.openxmlformats.org/drawingml/2006/picture">
+                <pic:pic xmlns:pic="http://schemas.openxmlformats.org/drawingml/2006/picture">
+                  <pic:nvPicPr>
+                    <pic:cNvPr id="715448653" name=""/>
+                    <pic:cNvPicPr/>
+                  </pic:nvPicPr>
+                  <pic:blipFill>
+                    <a:blip r:embed="rId48"/>
+                    <a:stretch>
+                      <a:fillRect/>
+                    </a:stretch>
+                  </pic:blipFill>
+                  <pic:spPr>
+                    <a:xfrm>
+                      <a:off x="0" y="0"/>
+                      <a:ext cx="5732145" cy="3319780"/>
+                    </a:xfrm>
+                    <a:prstGeom prst="rect">
+                      <a:avLst/>
+                    </a:prstGeom>
+                  </pic:spPr>
+                </pic:pic>
+              </a:graphicData>
+            </a:graphic>
+          </wp:inline>
+        </w:drawing>
+      </w:r>
     </w:p>
     <w:p>
       <w:pPr>
@@ -33627,6 +33686,7 @@
           <w:sz w:val="18"/>
           <w:szCs w:val="18"/>
         </w:rPr>
+        <w:lastRenderedPageBreak/>
         <w:t>$benar = true;</w:t>
       </w:r>
     </w:p>
@@ -34432,6 +34492,49 @@
           <w:szCs w:val="22"/>
         </w:rPr>
       </w:pPr>
+      <w:r>
+        <w:rPr>
+          <w:color w:val="000000" w:themeColor="text1"/>
+          <w:sz w:val="22"/>
+          <w:szCs w:val="22"/>
+        </w:rPr>
+        <w:lastRenderedPageBreak/>
+        <w:drawing>
+          <wp:inline distT="0" distB="0" distL="0" distR="0" wp14:anchorId="6471BE5F" wp14:editId="0F23D673">
+            <wp:extent cx="5732145" cy="2918460"/>
+            <wp:effectExtent l="0" t="0" r="1905" b="0"/>
+            <wp:docPr id="319080969" name="Picture 1"/>
+            <wp:cNvGraphicFramePr>
+              <a:graphicFrameLocks xmlns:a="http://schemas.openxmlformats.org/drawingml/2006/main" noChangeAspect="1"/>
+            </wp:cNvGraphicFramePr>
+            <a:graphic xmlns:a="http://schemas.openxmlformats.org/drawingml/2006/main">
+              <a:graphicData uri="http://schemas.openxmlformats.org/drawingml/2006/picture">
+                <pic:pic xmlns:pic="http://schemas.openxmlformats.org/drawingml/2006/picture">
+                  <pic:nvPicPr>
+                    <pic:cNvPr id="319080969" name=""/>
+                    <pic:cNvPicPr/>
+                  </pic:nvPicPr>
+                  <pic:blipFill>
+                    <a:blip r:embed="rId49"/>
+                    <a:stretch>
+                      <a:fillRect/>
+                    </a:stretch>
+                  </pic:blipFill>
+                  <pic:spPr>
+                    <a:xfrm>
+                      <a:off x="0" y="0"/>
+                      <a:ext cx="5732145" cy="2918460"/>
+                    </a:xfrm>
+                    <a:prstGeom prst="rect">
+                      <a:avLst/>
+                    </a:prstGeom>
+                  </pic:spPr>
+                </pic:pic>
+              </a:graphicData>
+            </a:graphic>
+          </wp:inline>
+        </w:drawing>
+      </w:r>
     </w:p>
     <w:p>
       <w:pPr>
@@ -34932,7 +35035,6 @@
           <w:sz w:val="18"/>
           <w:szCs w:val="18"/>
         </w:rPr>
-        <w:lastRenderedPageBreak/>
         <w:t>if ($umur &gt;= 17) {</w:t>
       </w:r>
     </w:p>
@@ -35172,6 +35274,7 @@
           <w:sz w:val="18"/>
           <w:szCs w:val="18"/>
         </w:rPr>
+        <w:lastRenderedPageBreak/>
         <w:t xml:space="preserve">    echo "Kamu belum cukup umur.";</w:t>
       </w:r>
     </w:p>
@@ -35487,6 +35590,48 @@
           <w:szCs w:val="22"/>
         </w:rPr>
       </w:pPr>
+      <w:r>
+        <w:rPr>
+          <w:color w:val="000000" w:themeColor="text1"/>
+          <w:sz w:val="22"/>
+          <w:szCs w:val="22"/>
+        </w:rPr>
+        <w:drawing>
+          <wp:inline distT="0" distB="0" distL="0" distR="0" wp14:anchorId="732425B5" wp14:editId="6EC2DF07">
+            <wp:extent cx="5732145" cy="3152140"/>
+            <wp:effectExtent l="0" t="0" r="1905" b="0"/>
+            <wp:docPr id="851141973" name="Picture 1"/>
+            <wp:cNvGraphicFramePr>
+              <a:graphicFrameLocks xmlns:a="http://schemas.openxmlformats.org/drawingml/2006/main" noChangeAspect="1"/>
+            </wp:cNvGraphicFramePr>
+            <a:graphic xmlns:a="http://schemas.openxmlformats.org/drawingml/2006/main">
+              <a:graphicData uri="http://schemas.openxmlformats.org/drawingml/2006/picture">
+                <pic:pic xmlns:pic="http://schemas.openxmlformats.org/drawingml/2006/picture">
+                  <pic:nvPicPr>
+                    <pic:cNvPr id="851141973" name=""/>
+                    <pic:cNvPicPr/>
+                  </pic:nvPicPr>
+                  <pic:blipFill>
+                    <a:blip r:embed="rId50"/>
+                    <a:stretch>
+                      <a:fillRect/>
+                    </a:stretch>
+                  </pic:blipFill>
+                  <pic:spPr>
+                    <a:xfrm>
+                      <a:off x="0" y="0"/>
+                      <a:ext cx="5732145" cy="3152140"/>
+                    </a:xfrm>
+                    <a:prstGeom prst="rect">
+                      <a:avLst/>
+                    </a:prstGeom>
+                  </pic:spPr>
+                </pic:pic>
+              </a:graphicData>
+            </a:graphic>
+          </wp:inline>
+        </w:drawing>
+      </w:r>
     </w:p>
     <w:p>
       <w:pPr>
@@ -36222,7 +36367,41 @@
           <w:sz w:val="22"/>
           <w:szCs w:val="22"/>
         </w:rPr>
-        <w:t>Pada contoh di atas, PHP akan mengecek setiap kondisi satu per satu. Jika $usia kurang dari 13, pesan “Kamu masih anak-anak.” akan ditampilkan. Jika tidak, ia akan mengecek kondisi berikutnya, dan seterusnya, sampai menemukan kondisi yang benar atau menjalankan blok else jika tidak ada satupun kondisi elseif yang benar.</w:t>
+        <w:drawing>
+          <wp:inline distT="0" distB="0" distL="0" distR="0" wp14:anchorId="47844F84" wp14:editId="5A2564EE">
+            <wp:extent cx="5732145" cy="2133600"/>
+            <wp:effectExtent l="0" t="0" r="1905" b="0"/>
+            <wp:docPr id="1983254128" name="Picture 1"/>
+            <wp:cNvGraphicFramePr>
+              <a:graphicFrameLocks xmlns:a="http://schemas.openxmlformats.org/drawingml/2006/main" noChangeAspect="1"/>
+            </wp:cNvGraphicFramePr>
+            <a:graphic xmlns:a="http://schemas.openxmlformats.org/drawingml/2006/main">
+              <a:graphicData uri="http://schemas.openxmlformats.org/drawingml/2006/picture">
+                <pic:pic xmlns:pic="http://schemas.openxmlformats.org/drawingml/2006/picture">
+                  <pic:nvPicPr>
+                    <pic:cNvPr id="1983254128" name=""/>
+                    <pic:cNvPicPr/>
+                  </pic:nvPicPr>
+                  <pic:blipFill>
+                    <a:blip r:embed="rId51"/>
+                    <a:stretch>
+                      <a:fillRect/>
+                    </a:stretch>
+                  </pic:blipFill>
+                  <pic:spPr>
+                    <a:xfrm>
+                      <a:off x="0" y="0"/>
+                      <a:ext cx="5732145" cy="2133600"/>
+                    </a:xfrm>
+                    <a:prstGeom prst="rect">
+                      <a:avLst/>
+                    </a:prstGeom>
+                  </pic:spPr>
+                </pic:pic>
+              </a:graphicData>
+            </a:graphic>
+          </wp:inline>
+        </w:drawing>
       </w:r>
     </w:p>
     <w:p>
@@ -36235,12 +36414,31 @@
           <w:szCs w:val="22"/>
         </w:rPr>
       </w:pPr>
+      <w:r>
+        <w:rPr>
+          <w:color w:val="000000" w:themeColor="text1"/>
+          <w:sz w:val="22"/>
+          <w:szCs w:val="22"/>
+        </w:rPr>
+        <w:t>Pada contoh di atas, PHP akan mengecek setiap kondisi satu per satu. Jika $usia kurang dari 13, pesan “Kamu masih anak-anak.” akan ditampilkan. Jika tidak, ia akan mengecek kondisi berikutnya, dan seterusnya, sampai menemukan kondisi yang benar atau menjalankan blok else jika tidak ada satupun kondisi elseif yang benar.</w:t>
+      </w:r>
     </w:p>
     <w:p>
       <w:pPr>
         <w:pStyle w:val="NormalWeb"/>
         <w:spacing w:before="0" w:beforeAutospacing="0" w:after="0" w:afterAutospacing="0"/>
         <w:rPr>
+          <w:color w:val="000000" w:themeColor="text1"/>
+          <w:sz w:val="22"/>
+          <w:szCs w:val="22"/>
+        </w:rPr>
+      </w:pPr>
+    </w:p>
+    <w:p>
+      <w:pPr>
+        <w:pStyle w:val="NormalWeb"/>
+        <w:spacing w:before="0" w:beforeAutospacing="0" w:after="0" w:afterAutospacing="0"/>
+        <w:rPr>
           <w:b/>
           <w:bCs/>
           <w:color w:val="000000" w:themeColor="text1"/>
@@ -36332,6 +36530,7 @@
           <w:sz w:val="22"/>
           <w:szCs w:val="22"/>
         </w:rPr>
+        <w:lastRenderedPageBreak/>
         <w:t>Hindari terlalu banyak elseif karena dapat membuat kode sulit dibaca. Pertimbangkan untuk menggunakan switch atau refaktor kodemu.</w:t>
       </w:r>
     </w:p>
@@ -37366,6 +37565,49 @@
           <w:szCs w:val="22"/>
         </w:rPr>
       </w:pPr>
+      <w:r>
+        <w:rPr>
+          <w:color w:val="000000" w:themeColor="text1"/>
+          <w:sz w:val="22"/>
+          <w:szCs w:val="22"/>
+        </w:rPr>
+        <w:lastRenderedPageBreak/>
+        <w:drawing>
+          <wp:inline distT="0" distB="0" distL="0" distR="0" wp14:anchorId="1514582C" wp14:editId="7218EB14">
+            <wp:extent cx="5732145" cy="2835275"/>
+            <wp:effectExtent l="0" t="0" r="1905" b="3175"/>
+            <wp:docPr id="2023896396" name="Picture 1"/>
+            <wp:cNvGraphicFramePr>
+              <a:graphicFrameLocks xmlns:a="http://schemas.openxmlformats.org/drawingml/2006/main" noChangeAspect="1"/>
+            </wp:cNvGraphicFramePr>
+            <a:graphic xmlns:a="http://schemas.openxmlformats.org/drawingml/2006/main">
+              <a:graphicData uri="http://schemas.openxmlformats.org/drawingml/2006/picture">
+                <pic:pic xmlns:pic="http://schemas.openxmlformats.org/drawingml/2006/picture">
+                  <pic:nvPicPr>
+                    <pic:cNvPr id="2023896396" name=""/>
+                    <pic:cNvPicPr/>
+                  </pic:nvPicPr>
+                  <pic:blipFill>
+                    <a:blip r:embed="rId52"/>
+                    <a:stretch>
+                      <a:fillRect/>
+                    </a:stretch>
+                  </pic:blipFill>
+                  <pic:spPr>
+                    <a:xfrm>
+                      <a:off x="0" y="0"/>
+                      <a:ext cx="5732145" cy="2835275"/>
+                    </a:xfrm>
+                    <a:prstGeom prst="rect">
+                      <a:avLst/>
+                    </a:prstGeom>
+                  </pic:spPr>
+                </pic:pic>
+              </a:graphicData>
+            </a:graphic>
+          </wp:inline>
+        </w:drawing>
+      </w:r>
     </w:p>
     <w:p>
       <w:pPr>
@@ -37406,7 +37648,6 @@
           <w:sz w:val="22"/>
           <w:szCs w:val="22"/>
         </w:rPr>
-        <w:lastRenderedPageBreak/>
         <w:t>Salah satu kesalahpahaman tentang switch adalah bahwa ia hanya dapat menangani perbandingan sama dengan (=</w:t>
       </w:r>
       <w:r>
@@ -37457,10 +37698,10 @@
       </w:r>
     </w:p>
     <w:sectPr>
-      <w:headerReference w:type="even" r:id="rId48"/>
-      <w:headerReference w:type="default" r:id="rId49"/>
-      <w:footerReference w:type="even" r:id="rId50"/>
-      <w:footerReference w:type="default" r:id="rId51"/>
+      <w:headerReference w:type="even" r:id="rId53"/>
+      <w:headerReference w:type="default" r:id="rId54"/>
+      <w:footerReference w:type="even" r:id="rId55"/>
+      <w:footerReference w:type="default" r:id="rId56"/>
       <w:pgSz w:w="11907" w:h="16839" w:code="9"/>
       <w:pgMar w:top="1134" w:right="1440" w:bottom="993" w:left="1440" w:header="720" w:footer="720" w:gutter="0"/>
       <w:cols w:space="720"/>

</xml_diff>